<commit_message>
remaking pipe, rdy for review
</commit_message>
<xml_diff>
--- a/doc/manuscript-rmd.docx
+++ b/doc/manuscript-rmd.docx
@@ -413,7 +413,7 @@
         <w:t xml:space="preserve">6</w:t>
       </w:r>
       <w:r>
-        <w:t xml:space="preserve">Division of Nephrology and Hypertension, Department of Internal Medicine, University of Utah School of Medicine, Salt Lake Cite, UT.</w:t>
+        <w:t xml:space="preserve">Division of Nephrology and Hypertension, Department of Internal Medicine, University of Utah School of Medicine, Salt Lake City, UT.</w:t>
       </w:r>
       <w:r>
         <w:t xml:space="preserve"> </w:t>
@@ -497,7 +497,7 @@
         <w:t xml:space="preserve">13</w:t>
       </w:r>
       <w:r>
-        <w:t xml:space="preserve">Departments of Psychiatry and Behavioral Medicine &amp; Social Sciences and Health Policy, Wakfe Forest School of Medicine, Winston-Salem, NC.</w:t>
+        <w:t xml:space="preserve">Departments of Psychiatry and Behavioral Medicine &amp; Social Sciences and Health Policy, Wake Forest School of Medicine, Winston-Salem, NC.</w:t>
       </w:r>
       <w:r>
         <w:t xml:space="preserve"> </w:t>
@@ -663,7 +663,7 @@
         <w:t xml:space="preserve">IMPORTANCE</w:t>
       </w:r>
       <w:r>
-        <w:t xml:space="preserve">. The Systolic Blood Pressure Intervention Trial (SPRINT) showed that intensive treatment, defined by a systolic blood pressure (SBP) goal of &lt;120 mmHg, reduced the risk of cardiovascular and all-cause mortality. However, the legacy effect of intensive treatment on mortality, defined as the persistence of benefit after the trial, is unknown.</w:t>
+        <w:t xml:space="preserve">. The Systolic Blood Pressure Intervention Trial (SPRINT) showed that intensive treatment, defined by a systolic blood pressure (SBP) goal of &lt;120mmHg, reduced the risk of cardiovascular and all-cause mortality. However, the legacy effect of intensive treatment on mortality, defined as the persistence of benefit after stopping intensive treatment, is unknown.</w:t>
       </w:r>
     </w:p>
     <w:p>
@@ -708,7 +708,7 @@
         <w:t xml:space="preserve">INTERVENTIONS</w:t>
       </w:r>
       <w:r>
-        <w:t xml:space="preserve">. Randomization to SBP goal of either &lt;120 mmHg (intensive treatment, N=4678) versus &lt;140 mmHg (standard treatment, N=4683).</w:t>
+        <w:t xml:space="preserve">. Randomization to SBP goal of &lt;120mmHg (intensive, N=4678) versus &lt;140mmHg (standard, N=4683).</w:t>
       </w:r>
     </w:p>
     <w:p>
@@ -738,7 +738,7 @@
         <w:t xml:space="preserve">RESULTS</w:t>
       </w:r>
       <w:r>
-        <w:t xml:space="preserve">. Among 9361 randomized participants (mean [standard deviation] age 67.9 (9.4) years; 35.6% women), the median intervention phase was 3.3 years. Intensive treatment was beneficial for both cardiovascular (Hazard Ratio [HR] = 0.66, 95% confidence interval [CI] 0.49 to 0.89) and all-cause mortality (HR = 0.83, 95% CI 0.68 to 1.01) through trial close-out visits. However, there was no evidence of benefit during extended post-trial follow-up for cardiovascular (HR = 1.02, 95% CI 0.84 to 1.24) or all-cause mortality (HR = 1.08, 95% CI 0.94 to 1.23). The estimated mean (95% CI) outpatient SBP among participants randomized to intensive treatment increased from 133.0 (132.0, 134.0) at five years to 140.4 (137.3, 143.5) ten years post-randomization.</w:t>
+        <w:t xml:space="preserve">. Among 9361 randomized participants, the mean (standard deviation) age was 67.9 (9.4) years and 35.6% were women. Over the median intervention phase of 3.3 years, intensive treatment was beneficial for both cardiovascular mortality (Hazard Ratio [HR] = 0.66, 95% confidence interval [CI] 0.49 to 0.89) and all-cause mortality (HR = 0.83, 95% CI 0.68 to 1.01). However, at the median total follow-up of 8.8 years, there was no longer evidence of benefit for cardiovascular mortality (HR = 1.02, 95% CI 0.84 to 1.24) or all-cause mortality (HR = 1.08, 95% CI 0.94 to 1.23). The estimated mean (95% CI) outpatient SBP among participants randomized to intensive treatment increased from 132.8 (132.0, 133.7) at five years to 140.4 (137.8, 143.0) ten years post-randomization.</w:t>
       </w:r>
     </w:p>
     <w:p>
@@ -753,7 +753,7 @@
         <w:t xml:space="preserve">CONCLUSIONS AND RELEVANCE</w:t>
       </w:r>
       <w:r>
-        <w:t xml:space="preserve">. The beneficial effect of intensive treatment on cardiovascular and all-cause mortality was attenuated during extended post-trial follow-up. Given increasing SBP levels in participants randomized to intensive treatment following the trial, these results highlight the importance of consistent long-term management of hypertension.</w:t>
+        <w:t xml:space="preserve">. The beneficial effect of intensive treatment on cardiovascular and all-cause mortality did not persist after the trial was stopped. Given increasing SBP levels in participants randomized to intensive treatment following the trial, these results highlight the importance of consistent long-term management of hypertension.</w:t>
       </w:r>
     </w:p>
     <w:p>
@@ -794,7 +794,25 @@
         <w:t xml:space="preserve">2</w:t>
       </w:r>
       <w:r>
-        <w:t xml:space="preserve"> Because a clear benefit was evident for intensive treatment after a median follow-up of 3.3 years, SPRINT was stopped early. However, the long-term persistence of benefit after the trial (i.e., the legacy effect) of intensive treatment on cardiovascular and all-cause mortality has not been evaluated.</w:t>
+        <w:t xml:space="preserve"> Because a clear benefit was evident for intensive treatment after a median follow-up of 3.3 years, SPRINT was stopped early. However, the persistence of benefit after the trial was stopped (i.e.,</w:t>
+      </w:r>
+      <w:r>
+        <w:t xml:space="preserve"> </w:t>
+      </w:r>
+      <w:r>
+        <w:t xml:space="preserve">“</w:t>
+      </w:r>
+      <w:r>
+        <w:t xml:space="preserve">legacy</w:t>
+      </w:r>
+      <w:r>
+        <w:t xml:space="preserve">”</w:t>
+      </w:r>
+      <w:r>
+        <w:t xml:space="preserve"> </w:t>
+      </w:r>
+      <w:r>
+        <w:t xml:space="preserve">effect) of intensive treatment on cardiovascular and all-cause mortality has not been evaluated.</w:t>
       </w:r>
       <w:r>
         <w:rPr>
@@ -808,7 +826,7 @@
         <w:pStyle w:val="BodyText"/>
       </w:pPr>
       <w:r>
-        <w:t xml:space="preserve">The objective of the current study was to evaluate the long-term legacy effect of intensive treatment during the SPRINT trial by analyzing post-trial all-cause and cardiovascular mortality. A secondary objective was to examine SBP following the conclusion of the trial follow-up. To accomplish these objectives, we linked participants to the National Death Index (NDI) from 2016 through 2020 and extracted longitudinal outpatient measurements of SBP available in the electronic health record (EHR) for a subset of trial participants.</w:t>
+        <w:t xml:space="preserve">The objective of the current study was to evaluate the effect of stopping intensive treatment as specified by the SPRINT trial protocol by analyzing post-trial all-cause and cardiovascular mortality. A secondary objective was to examine SBP following the discontinuation of the trial intervention. To accomplish these objectives, we linked participants to the National Death Index (NDI) from 2016 through 2020 and extracted longitudinal outpatient measurements of SBP from 20xx to 2020 available in the electronic health record (EHR) for a subset of trial participants.</w:t>
       </w:r>
     </w:p>
     <w:bookmarkEnd w:id="22"/>
@@ -833,7 +851,7 @@
         <w:t xml:space="preserve">Trial Design</w:t>
       </w:r>
       <w:r>
-        <w:t xml:space="preserve">: The design and methods of the SPRINT trial have been published previously.</w:t>
+        <w:t xml:space="preserve">: The design and methods of SPRINT have been published previously.</w:t>
       </w:r>
       <w:r>
         <w:rPr>
@@ -842,7 +860,7 @@
         <w:t xml:space="preserve">2,4</w:t>
       </w:r>
       <w:r>
-        <w:t xml:space="preserve"> Briefly, it was a multicenter randomized clinical trial that compared two strategies for managing SBP in older adults with hypertension who were at increased risk of CVD. Participants were aged 50 years or older and had an SBP between 130 and 180 mm Hg at the screening visit, depending on the number of anti-hypertensive agents prescribed. Participants were considered to have an increased cardiovascular risk if they had clinical or subclinical cardiovascular disease, chronic kidney disease (CKD; defined by an estimated glomerular filtration rate of &lt;60 mL/min/1.73 m</w:t>
+        <w:t xml:space="preserve"> Briefly, it was a multicenter randomized clinical trial that compared two strategies for managing SBP in older adults with hypertension who were at increased risk of CVD. Participants were aged 50 years or older and had an SBP between 130 and 180 mm Hg at the screening visit, depending on the number of anti-hypertensive agents prescribed. Participants were considered to have an increased cardiovascular risk if they had clinical or subclinical cardiovascular disease, chronic kidney disease (CKD), or a Framingham Risk Score of 15% or greater or if they were aged 75 years or older. Individuals residing in a nursing home, persons with a diagnosis of dementia (based on medical record review), and those treated with medications primarily used for dementia therapy were excluded, as were persons with prevalent diabetes mellitus, history of stroke, proteinuria &gt; 1 gram per day, or polycystic kidney disease. Individuals at 102 sites in the United States and Puerto Rico were randomized (1:1) to a SBP goal of less than 120 mm Hg (intensive treatment group, n = 4678) or a goal of less than 140 mm Hg (standard treatment group, n = 4683), using random permuted blocks with the randomization stratified by clinic site. Randomization began on November 8, 2010 and ended in March 2013. On August 20, 2015, the SPRINT trial prematurely concluded due to the clear benefit of intensive treatment. As trial follow-up visits and provision of antihypertensive medication continued through July 2016,</w:t>
       </w:r>
       <w:r>
         <w:rPr>
@@ -851,28 +869,17 @@
         <w:t xml:space="preserve">2</w:t>
       </w:r>
       <w:r>
-        <w:t xml:space="preserve">),</w:t>
+        <w:t xml:space="preserve"> the current study considers a trial phase spanning from November 8, 2010 through July 2016 and an observational phase spanning from August 2017 through December, 2020 (</w:t>
       </w:r>
       <w:r>
         <w:rPr>
-          <w:vertAlign w:val="superscript"/>
+          <w:bCs/>
+          <w:b/>
         </w:rPr>
-        <w:t xml:space="preserve">5</w:t>
-      </w:r>
-      <w:r>
-        <w:t xml:space="preserve"> or a Framingham Risk Score of 15% or greater or if they were aged 75 years or older. Individuals residing in a nursing home, persons with a diagnosis of dementia (based on medical record review), and those treated with medications primarily used for dementia therapy were excluded, as were persons with prevalent diabetes mellitus, history of stroke, proteinuria &gt; 1 gram per day, or polycystic kidney disease. Individuals at 102 sites in the United States and Puerto Rico were randomized (1:1) to a SBP goal of less than 120 mm Hg (intensive treatment group, n = 4678) or a goal of less than 140 mm Hg (standard treatment group, n = 4683), using random permuted blocks with the randomization stratified by clinic site. Randomization began on November 8, 2010 and ended in March 2013. The trial intervention ended on August 20, 2015, and observational trial follow-up visits occurred through July 2016.</w:t>
-      </w:r>
-      <w:r>
-        <w:rPr>
-          <w:vertAlign w:val="superscript"/>
-        </w:rPr>
-        <w:t xml:space="preserve">6</w:t>
-      </w:r>
-      <w:r>
-        <w:t xml:space="preserve"> </w:t>
-      </w:r>
-      <w:r>
-        <w:t xml:space="preserve">The study was approved by the institutional review board at each participating site, and each participant provided written informed consent. The study is registered at ClinicalTrials.gov (NCT01206062).</w:t>
+        <w:t xml:space="preserve">eFigure 1</w:t>
+      </w:r>
+      <w:r>
+        <w:t xml:space="preserve">). The study was approved by the institutional review board at each participating site, and each participant provided written informed consent. The study is registered at ClinicalTrials.gov (NCT01206062).</w:t>
       </w:r>
     </w:p>
     <w:p>
@@ -893,10 +900,28 @@
         <w:rPr>
           <w:vertAlign w:val="superscript"/>
         </w:rPr>
+        <w:t xml:space="preserve">5</w:t>
+      </w:r>
+      <w:r>
+        <w:t xml:space="preserve"> Cognitive function was assessed using the Montreal Cognitive Assessment (MoCA).</w:t>
+      </w:r>
+      <w:r>
+        <w:rPr>
+          <w:vertAlign w:val="superscript"/>
+        </w:rPr>
+        <w:t xml:space="preserve">6</w:t>
+      </w:r>
+      <w:r>
+        <w:t xml:space="preserve"> Lower cognitive function was defined as scoring at or below the estimated age and education-specific normative 10th percentile from the Irish Longitudinal Study of Aging,</w:t>
+      </w:r>
+      <w:r>
+        <w:rPr>
+          <w:vertAlign w:val="superscript"/>
+        </w:rPr>
         <w:t xml:space="preserve">7</w:t>
       </w:r>
       <w:r>
-        <w:t xml:space="preserve"> Cognitive function was assessed using the Montreal Cognitive Assessment (MoCA).</w:t>
+        <w:t xml:space="preserve"> after adding three points to the scores of non-White participants.</w:t>
       </w:r>
       <w:r>
         <w:rPr>
@@ -905,31 +930,13 @@
         <w:t xml:space="preserve">8</w:t>
       </w:r>
       <w:r>
-        <w:t xml:space="preserve"> Lower cognitive function was defined as scoring at or below the estimated age and education-specific normative 10th percentile from the Irish Longitudinal Study of Aging,</w:t>
+        <w:t xml:space="preserve"> We defined frailty status at baseline using a 36-item Frailty Index (FI) based upon the model of deficit accumulation.</w:t>
       </w:r>
       <w:r>
         <w:rPr>
           <w:vertAlign w:val="superscript"/>
         </w:rPr>
         <w:t xml:space="preserve">9</w:t>
-      </w:r>
-      <w:r>
-        <w:t xml:space="preserve"> after adding three points to the scores of non-White participants.</w:t>
-      </w:r>
-      <w:r>
-        <w:rPr>
-          <w:vertAlign w:val="superscript"/>
-        </w:rPr>
-        <w:t xml:space="preserve">10</w:t>
-      </w:r>
-      <w:r>
-        <w:t xml:space="preserve"> We defined frailty status at baseline using a 36-item Frailty Index (FI) based upon the model of deficit accumulation.</w:t>
-      </w:r>
-      <w:r>
-        <w:rPr>
-          <w:vertAlign w:val="superscript"/>
-        </w:rPr>
-        <w:t xml:space="preserve">11</w:t>
       </w:r>
       <w:r>
         <w:t xml:space="preserve"> The FI is calculated as the sum of the score for each deficit divided by the total number of nonmissing items. We categorized frailty status as fit (FI ≤ 0.10), less fit (0.10 &lt; FI ≤ 0.21), or frail (FI &gt; 0.21).</w:t>
@@ -953,34 +960,43 @@
         <w:rPr>
           <w:vertAlign w:val="superscript"/>
         </w:rPr>
-        <w:t xml:space="preserve">2,6</w:t>
-      </w:r>
-      <w:r>
-        <w:t xml:space="preserve"> Subsequently, mortality was ascertained through a US National Death Index (NDI) search. Possible matches were identified according to NDI guidelines.</w:t>
+        <w:t xml:space="preserve">2</w:t>
+      </w:r>
+      <w:r>
+        <w:t xml:space="preserve"> In the final report of the SPRINT trial, mortality was ascertained through a US National Death Index (NDI) search completed in December 2016.</w:t>
       </w:r>
       <w:r>
         <w:rPr>
           <w:vertAlign w:val="superscript"/>
         </w:rPr>
-        <w:t xml:space="preserve">12</w:t>
-      </w:r>
-      <w:r>
-        <w:t xml:space="preserve"> Deaths were treated as confirmed if they were a Class 1 match, or a Class 2, 3, or 4 match with a probabilistic score above cutoffs recommended by the NDI.</w:t>
+        <w:t xml:space="preserve">2</w:t>
+      </w:r>
+      <w:r>
+        <w:t xml:space="preserve"> For the current analysis, we completed an NDI search including deaths through 2020. As the NDI is continuously updated, the current analysis includes some deaths in 2016 that were not identified at the time of the final SPRINT report. Possible matches were identified according to NDI guidelines.</w:t>
       </w:r>
       <w:r>
         <w:rPr>
           <w:vertAlign w:val="superscript"/>
         </w:rPr>
-        <w:t xml:space="preserve">12</w:t>
-      </w:r>
-      <w:r>
-        <w:t xml:space="preserve"> NDI follow-up began in 2016 and ended on the date of death or December 31, 2020. Deaths ascertained in 2020 were based on the NDI preliminary data release. CVD mortality for NDI-based follow-up used the NDI Plus System, which automatically identifies underlying causes of death from death certificates, including conversion to ICD-10 codes. we defined CVD mortality as any death containing the ICD-10 codes of I00 to I99.</w:t>
+        <w:t xml:space="preserve">10</w:t>
+      </w:r>
+      <w:r>
+        <w:t xml:space="preserve"> Deaths were treated as confirmed if they were a Class 1 match, or a Class 2, 3, or 4 match with a probabilistic score above cutoffs recommended by the NDI.</w:t>
       </w:r>
       <w:r>
         <w:rPr>
           <w:vertAlign w:val="superscript"/>
         </w:rPr>
-        <w:t xml:space="preserve">13</w:t>
+        <w:t xml:space="preserve">10</w:t>
+      </w:r>
+      <w:r>
+        <w:t xml:space="preserve"> Deaths ascertained in 2020 were based on the NDI preliminary data release. CVD mortality for NDI-based follow-up used the NDI Plus System, which automatically identifies underlying causes of death from death certificates, including conversion to ICD-10 codes. we defined CVD mortality as any death containing the ICD-10 codes of I00 to I99.</w:t>
+      </w:r>
+      <w:r>
+        <w:rPr>
+          <w:vertAlign w:val="superscript"/>
+        </w:rPr>
+        <w:t xml:space="preserve">11</w:t>
       </w:r>
     </w:p>
     <w:p>
@@ -1001,10 +1017,10 @@
         <w:rPr>
           <w:vertAlign w:val="superscript"/>
         </w:rPr>
-        <w:t xml:space="preserve">14</w:t>
-      </w:r>
-      <w:r>
-        <w:t xml:space="preserve"> We identified 3074 participants with 3 or more outpatient and trial BP measurements. After excluding 130 participants without EHR data following the conclusion of trial follow-up, a total of 2944 patients were included for the ancillary analysis. Because encounter type information was inconsistently available (i.e. outpatient, inpatient, observation, etc.), we defined a BP measurement as outpatient if there were was not a BP measurement on the preceding or following day, and if there were 2 or less BP measurements on a particular day. We averaged outpatient EHR BP readings when there were 2 on the same day.</w:t>
+        <w:t xml:space="preserve">12</w:t>
+      </w:r>
+      <w:r>
+        <w:t xml:space="preserve"> We identified 3074 participants with 3 or more outpatient and trial BP measurements. After excluding 130 participants without EHR data following July 2016 (i.e., conclusion of the trial phase), a total of 2944 patients were included for the ancillary analysis. Because encounter type information was inconsistently available (i.e. outpatient, inpatient, observation, etc.), we defined a BP measurement as outpatient if there were was not a BP measurement on the preceding or following day, and if there were 2 or less BP measurements on a particular day. We averaged outpatient EHR BP readings when there were 2 on the same day.</w:t>
       </w:r>
     </w:p>
     <w:p>
@@ -1019,13 +1035,29 @@
         <w:t xml:space="preserve">Statistical Analysis</w:t>
       </w:r>
       <w:r>
-        <w:t xml:space="preserve">: Given the a priori expectation that treatment group differences may not be constant as a function of follow-up time (i.e. the proportional hazards assumption was likely to be invalid), we modeled treatment group differences as a function of time using two approaches. The first approach split each participant’s follow-up time into non-overlapping trial and cohort phases, and estimated regression coefficients for intensive treatment separately during each phase.</w:t>
+        <w:t xml:space="preserve">: Given the</w:t>
+      </w:r>
+      <w:r>
+        <w:t xml:space="preserve"> </w:t>
+      </w:r>
+      <w:r>
+        <w:rPr>
+          <w:iCs/>
+          <w:i/>
+        </w:rPr>
+        <w:t xml:space="preserve">a priori</w:t>
+      </w:r>
+      <w:r>
+        <w:t xml:space="preserve"> </w:t>
+      </w:r>
+      <w:r>
+        <w:t xml:space="preserve">expectation that treatment group differences may not be constant as a function of follow-up time (i.e. the proportional hazards assumption was likely to be invalid), we modeled treatment group differences as a function of time using two approaches. The first approach split each participant’s follow-up time into non-overlapping trial and observational phases, and estimated regression coefficients for intensive treatment separately during each phase.</w:t>
       </w:r>
       <w:r>
         <w:rPr>
           <w:vertAlign w:val="superscript"/>
         </w:rPr>
-        <w:t xml:space="preserve">15</w:t>
+        <w:t xml:space="preserve">13</w:t>
       </w:r>
       <w:r>
         <w:t xml:space="preserve"> The second approach estimated a regression coefficient for intensive treatment as a continuous function of time since randomization.</w:t>
@@ -1034,7 +1066,7 @@
         <w:rPr>
           <w:vertAlign w:val="superscript"/>
         </w:rPr>
-        <w:t xml:space="preserve">16,17</w:t>
+        <w:t xml:space="preserve">14,15</w:t>
       </w:r>
       <w:r>
         <w:t xml:space="preserve"> All analyses accounted for correlation within study sites,</w:t>
@@ -1043,7 +1075,7 @@
         <w:rPr>
           <w:vertAlign w:val="superscript"/>
         </w:rPr>
-        <w:t xml:space="preserve">18</w:t>
+        <w:t xml:space="preserve">16</w:t>
       </w:r>
       <w:r>
         <w:t xml:space="preserve"> and analyses of cardiovascular mortality accounted for the competing risk of non-cardiovascular mortality.</w:t>
@@ -1052,7 +1084,7 @@
         <w:rPr>
           <w:vertAlign w:val="superscript"/>
         </w:rPr>
-        <w:t xml:space="preserve">19</w:t>
+        <w:t xml:space="preserve">17</w:t>
       </w:r>
     </w:p>
     <w:p>
@@ -1060,7 +1092,7 @@
         <w:pStyle w:val="BodyText"/>
       </w:pPr>
       <w:r>
-        <w:t xml:space="preserve">We examined the trajectory of SBP following the conclusion of the trial using outpatient SBPs extracted from the EHR. Mean between-group differences in outpatient SBP following the conclusion of trial follow-up were estimated using linear mixed models. Models included random effects for participant and clinic site and an interaction between treatment group and time since randomization, which was flexibly modeled using B-splines. All analyses were performed using SAS version 9.4 (SAS Institute Inc, Cary, NC) and R version 4.1.2 (R Project for Statistical Computing [</w:t>
+        <w:t xml:space="preserve">We examined the trajectory of SBP following the conclusion of the trial using outpatient SBPs extracted from the EHR. Mean between-group differences in outpatient SBP were estimated using linear mixed models. Models included random effects for participant and clinic site and an interaction between treatment group and time since randomization, which was modeled using B-splines. All analyses were performed using SAS version 9.4 (SAS Institute Inc, Cary, NC) and R version 4.1.2 (R Project for Statistical Computing [</w:t>
       </w:r>
       <w:hyperlink r:id="rId23">
         <w:r>
@@ -1077,7 +1109,7 @@
         <w:rPr>
           <w:vertAlign w:val="superscript"/>
         </w:rPr>
-        <w:t xml:space="preserve">20–25</w:t>
+        <w:t xml:space="preserve">18–23</w:t>
       </w:r>
       <w:r>
         <w:t xml:space="preserve"> </w:t>
@@ -1149,7 +1181,7 @@
         <w:t xml:space="preserve">All-cause Mortality</w:t>
       </w:r>
       <w:r>
-        <w:t xml:space="preserve">. In both treatment groups, median follow-up time was 8.8 years. A total of 818 and 826 deaths occurred among participants randomized to intensive and standard treatment, respectively (</w:t>
+        <w:t xml:space="preserve">. In both treatment groups, the total median follow-up time was 8.8 years. A total of 818 and 826 deaths occurred among participants randomized to intensive and standard treatment, respectively (</w:t>
       </w:r>
       <w:r>
         <w:rPr>
@@ -1159,7 +1191,7 @@
         <w:t xml:space="preserve">eTable 2</w:t>
       </w:r>
       <w:r>
-        <w:t xml:space="preserve">). The hazard ratio (HR) for all-cause mortality comparing intensive to standard treatment was 0.83 (95% confidence interval [CI] 0.68, 1.01) during the trial phase, and 1.08 (95% CI 0.94, 1.23) during the cohort phase. The continuous time-dependent effect of intensive versus standard treatment indicated a benefit for all-cause mortality from 1.03 to 2.8 years from randomization, and was attenuated throughout the remainder of the cohort phase (</w:t>
+        <w:t xml:space="preserve">). The hazard ratio (HR) for all-cause mortality comparing intensive to standard treatment was 0.83 (95% confidence interval [CI] 0.68, 1.01) during the trial phase, and 1.08 (95% CI 0.94, 1.23) during the observational phase. The continuous time-dependent effect of intensive versus standard treatment indicated a benefit for all-cause mortality from 1.03 to 2.8 years from randomization, and was attenuated throughout the remainder of the observational phase (</w:t>
       </w:r>
       <w:r>
         <w:rPr>
@@ -1169,7 +1201,7 @@
         <w:t xml:space="preserve">Figure 1</w:t>
       </w:r>
       <w:r>
-        <w:t xml:space="preserve">). In subgroups based on age, sex, race, CKD, cognitive function, and frailty status, there was no evidence that intensive treatment during the trial phase produced benefit for all-cause mortality during the cohort phase of follow-up (</w:t>
+        <w:t xml:space="preserve">). In subgroups based on age, sex, race, CKD, cognitive function, and frailty status, there was no evidence that intensive treatment during the trial phase produced benefit for all-cause mortality during the observational phase of follow-up (</w:t>
       </w:r>
       <w:r>
         <w:rPr>
@@ -1206,7 +1238,7 @@
         <w:t xml:space="preserve">eTable 3</w:t>
       </w:r>
       <w:r>
-        <w:t xml:space="preserve">). The HR for CVD mortality among participants randomized to intensive versus standard treatment was 0.66 (95% CI 0.49, 0.89) during the trial phase and 1.02 (95% CI 0.84, 1.24) during the cohort phase. The time-dependent effect of intensive versus standard treatment indicated a benefit for CVD mortality from 2.3 to 5.6 years from randomization, and was attenuated throughout the remainder of the cohort phase (</w:t>
+        <w:t xml:space="preserve">). The HR for CVD mortality among participants randomized to intensive versus standard treatment was 0.66 (95% CI 0.49, 0.89) during the trial phase and 1.02 (95% CI 0.84, 1.24) during the observational phase. The time-dependent effect of intensive versus standard treatment indicated a benefit for CVD mortality from 2.3 to 5.6 years from randomization, and was attenuated throughout the remainder of the observational phase (</w:t>
       </w:r>
       <w:r>
         <w:rPr>
@@ -1228,7 +1260,7 @@
         <w:t xml:space="preserve"> </w:t>
       </w:r>
       <w:r>
-        <w:t xml:space="preserve">percentile had lower CVD mortality risk during the trial phase compared to their counterparts randomized to standard treatment, but there was no evidence that intensive treatment during the trial phase produced benefit for CVD mortality during the cohort phase (</w:t>
+        <w:t xml:space="preserve">percentile had lower CVD mortality risk during the trial phase compared to their counterparts randomized to standard treatment, but there was no evidence that intensive treatment during the trial phase produced benefit for CVD mortality during the observational phase (</w:t>
       </w:r>
       <w:r>
         <w:rPr>
@@ -1255,7 +1287,7 @@
         <w:t xml:space="preserve">Blood Pressure</w:t>
       </w:r>
       <w:r>
-        <w:t xml:space="preserve">. Amongst a subset of 2944 trial participants, the median number of outpatient BP measurements extracted from the EHR during the cohort phase of follow-up was X (Interquartile range Y to Z; NMP to add this result). The estimated mean (95% CI) SBP among participants randomized to intensive treatment was 133.0 (132.0, 134.0) at 5 years and 140.4 (137.3, 143.5) at 10 years post-randomization (</w:t>
+        <w:t xml:space="preserve">. Amongst a subset of 2944 trial participants, the median number of outpatient BP measurements extracted from the EHR during the observational phase of follow-up was 20 (IQR 10 to 34). The estimated mean (95% CI) SBP among participants randomized to intensive treatment was 132.8 (132.0, 133.7) at 5 years and 140.4 (137.8, 143.0) at 10 years post-randomization (</w:t>
       </w:r>
       <w:r>
         <w:rPr>
@@ -1265,14 +1297,14 @@
         <w:t xml:space="preserve">Figure 5</w:t>
       </w:r>
       <w:r>
-        <w:t xml:space="preserve">). For participants randomized to standard treatment, mean (95% CI) SBP was estimated to be 138.9 (137.9, 139.9) at 5 years and 139.8 (136.9, 142.8) post-randomization. The between-group difference in mean SBP levels (intensive minus standard) was 5.9 (4.9, 6.9) mm Hg at 5 years post-randomization and was reduced to 5.9 (4.9, 6.9) at 10 years post-randomization (</w:t>
+        <w:t xml:space="preserve">). For participants randomized to standard treatment, mean (95% CI) SBP was estimated to be 138.8 (137.9, 139.6) at 5 years and 140.2 (137.7, 142.6) post-randomization. The between-group difference in mean SBP levels (intensive minus standard) was 5.9 (5.2, 6.7) mm Hg at 5 years post-randomization and was reduced to 5.9 (5.2, 6.7) at 10 years post-randomization (</w:t>
       </w:r>
       <w:r>
         <w:rPr>
           <w:bCs/>
           <w:b/>
         </w:rPr>
-        <w:t xml:space="preserve">eFigure 1</w:t>
+        <w:t xml:space="preserve">eFigure 2</w:t>
       </w:r>
       <w:r>
         <w:t xml:space="preserve">).</w:t>
@@ -1293,7 +1325,7 @@
         <w:pStyle w:val="FirstParagraph"/>
       </w:pPr>
       <w:r>
-        <w:t xml:space="preserve">The current study analyzed all-cause and CVD-mortality among SPRINT participants up to 10 years following randomization, finding that the benefits associated with intensive treatment quickly attenuated after the trial ended. Time-varying estimates of the benefit of intensive treatment for all-cause mortality were attenuated at 2.8 years while the benefit for CVD-mortality was attenuated at 5.6 years post-randomization. Findings from our ancillary study of outpatient SBP measured in routine clinical practice indicated that the difference in SBP between treatment groups diminished over time, with no detectable difference in SBP approximately 9 years after randomization. These results in combination with the primary findings of SPRINT indicate that the beneficial effect of intensive treatment among adults with hypertension can be diminished if BP control is not sustained.</w:t>
+        <w:t xml:space="preserve">The current study analyzed all-cause and CVD-mortality among SPRINT participants up to 10 years following randomization, finding that the benefits associated with intensive treatment quickly attenuated after the trial intervention was discontinued. Time-varying estimates of the benefit of intensive treatment for all-cause mortality were attenuated at 2.8 years while the benefit for CVD-mortality was attenuated at 5.6 years post-randomization. Findings from our ancillary study of outpatient SBP measured in routine clinical practice indicated that the difference in SBP between treatment groups diminished over time, with no detectable difference in SBP approximately 9 years after randomization. These results in combination with the primary findings of SPRINT indicate that the beneficial effect of intensive treatment among adults with hypertension appears to diminish if BP control is not sustained.</w:t>
       </w:r>
     </w:p>
     <w:p>
@@ -1307,7 +1339,7 @@
         <w:rPr>
           <w:vertAlign w:val="superscript"/>
         </w:rPr>
-        <w:t xml:space="preserve">26</w:t>
+        <w:t xml:space="preserve">24</w:t>
       </w:r>
       <w:r>
         <w:t xml:space="preserve"> STEP found a HR of 0.72 (95% CI 0.39, 1.32) with intensive versus standard treatment for CVD mortality after a median follow-up of 3.34 years, but did not find evidence of a benefit for all-cause mortality. In the current study of SPRINT participants, the protective effect of intensive treatment for all-cause mortality was attenuated several years before the protective effect for CVD. These results in combination with findings from the STEP trial suggest weaker evidence for reduced all-cause versus CVD mortality risk with intensive BP control.</w:t>
@@ -1324,7 +1356,7 @@
         <w:rPr>
           <w:vertAlign w:val="superscript"/>
         </w:rPr>
-        <w:t xml:space="preserve">27,28</w:t>
+        <w:t xml:space="preserve">25,26</w:t>
       </w:r>
     </w:p>
     <w:p>
@@ -1338,7 +1370,7 @@
         <w:rPr>
           <w:vertAlign w:val="superscript"/>
         </w:rPr>
-        <w:t xml:space="preserve">29</w:t>
+        <w:t xml:space="preserve">27</w:t>
       </w:r>
       <w:r>
         <w:t xml:space="preserve"> In addition, an analysis of data from 464,585 adults enrolled in a Quest Diagnostics wellness program found SBP was 1 mm Hg and 3 mm Hg higher, depending on age group and sex, in April through December of 2020 versus their corresponding values throughout 2019.</w:t>
@@ -1347,7 +1379,7 @@
         <w:rPr>
           <w:vertAlign w:val="superscript"/>
         </w:rPr>
-        <w:t xml:space="preserve">30</w:t>
+        <w:t xml:space="preserve">28</w:t>
       </w:r>
       <w:r>
         <w:t xml:space="preserve"> The current study shows that even for adults who have maintained intense SBP control for 3 years, increasing SBP levels can quickly diminish the protective effect. Combined with previous findings on rising BP levels among US adults, data from the current study emphasize the need for implementation of population- and community-level strategies to improve BP control in the US.</w:t>
@@ -1364,10 +1396,10 @@
         <w:rPr>
           <w:vertAlign w:val="superscript"/>
         </w:rPr>
-        <w:t xml:space="preserve">31</w:t>
-      </w:r>
-      <w:r>
-        <w:t xml:space="preserve"> Evidenced-based strategies to improve BP control addressed in the call to action include implementing treatment protocols, using integrated care teams, providing clinicians feedback on their performance, and promoting shared patient-provider management with self-measured BP monitoring. During the SPRINT trial, participants received team-based care consistent with strategies outlined in the 2020 call to action. After the trial phase, when these protocols were no longer followed, the incidence of all-cause mortality approximately doubled in both treatment groups. These data emphasize the potential benefit of implementing the goals and strategies of the 2020 US Surgeon General’s call to action. Future research should continue to evaluate strategies for obtaining consistent BP control in clinical settings to reduce the burden of CVD, which remains the leading cause of death for US adults.</w:t>
+        <w:t xml:space="preserve">29</w:t>
+      </w:r>
+      <w:r>
+        <w:t xml:space="preserve"> Evidenced-based strategies to improve BP control addressed in the call to action include implementing treatment protocols, using integrated care teams, providing clinicians feedback on their performance, and promoting shared patient-provider management with self-measured BP monitoring. During the SPRINT trial, participants received team-based care consistent with strategies outlined in the 2020 call to action and providers received real time feedback on individual and aggregate participant blood pressure control. After the trial phase, when these protocols were no longer followed, the incidence of all-cause mortality approximately doubled in both treatment groups. These data emphasize the benefit that can be realized by implementing the goals and strategies of the 2020 US Surgeon General’s call to action. Future research should continue to evaluate strategies for obtaining consistent BP control in clinical settings to reduce the burden of CVD, which remains the leading cause of death for US adults.</w:t>
       </w:r>
     </w:p>
     <w:p>
@@ -1381,13 +1413,10 @@
         <w:rPr>
           <w:vertAlign w:val="superscript"/>
         </w:rPr>
-        <w:t xml:space="preserve">14</w:t>
-      </w:r>
-      <w:r>
-        <w:t xml:space="preserve"> </w:t>
-      </w:r>
-      <w:r>
-        <w:t xml:space="preserve">While this prohibits definite conclusions about the absolute level of BP in both treatment groups, as well as pin-pointing when the between-group difference may have completely attenuated, the general observation of steadily increasing BPs for participants in the intensive treatment following the trial is likely still valid.</w:t>
+        <w:t xml:space="preserve">12</w:t>
+      </w:r>
+      <w:r>
+        <w:t xml:space="preserve"> While this prohibits definite conclusions about the absolute level of BP in both treatment groups, as well as pin-pointing when the between-group difference may have completely attenuated, the observation of steadily increasing SBP for participants in the intensive treatment and relatively stable SBP in the standard treatment group following the trial is likely still valid.</w:t>
       </w:r>
     </w:p>
     <w:p>
@@ -1395,7 +1424,7 @@
         <w:pStyle w:val="BodyText"/>
       </w:pPr>
       <w:r>
-        <w:t xml:space="preserve">In conclusion, while intensive treatment produced beneficial effects on mortality during the trial, there was no evidence that this produced sustained benefits on cardiovascular and all-cause mortality subsequent to the conclusion of trial follow-up. Given steadily increasing mean SBP levels in participants randomized to intensive treatment after the trial, these results demonstrate that maintaining more intensive BP targets throughout adulthood will likely be essential for long-term CVD risk management.</w:t>
+        <w:t xml:space="preserve">In conclusion, while intensive treatment produced beneficial effects on mortality during the trial, there was no evidence that this produced sustained benefits on cardiovascular and all-cause mortality subsequent to discontinuing the intervention protocol. Given steadily increasing mean SBP levels in participants randomized to intensive treatment after the trial, these results demonstrate that maintaining more intensive BP targets throughout adulthood will likely be essential for long-term CVD risk management.</w:t>
       </w:r>
     </w:p>
     <w:p>
@@ -1404,7 +1433,7 @@
       </w:r>
     </w:p>
     <w:bookmarkEnd w:id="26"/>
-    <w:bookmarkStart w:id="78" w:name="references"/>
+    <w:bookmarkStart w:id="76" w:name="references"/>
     <w:p>
       <w:pPr>
         <w:pStyle w:val="Heading1"/>
@@ -1413,7 +1442,7 @@
         <w:t xml:space="preserve">REFERENCES</w:t>
       </w:r>
     </w:p>
-    <w:bookmarkStart w:id="77" w:name="refs"/>
+    <w:bookmarkStart w:id="75" w:name="refs"/>
     <w:bookmarkStart w:id="27" w:name="ref-gdbJACC2020"/>
     <w:p>
       <w:pPr>
@@ -1548,7 +1577,7 @@
       </w:r>
     </w:p>
     <w:bookmarkEnd w:id="27"/>
-    <w:bookmarkStart w:id="28" w:name="X71220bfa5ead06078c2f5fafd6fc9cc12b95335"/>
+    <w:bookmarkStart w:id="28" w:name="ref-sprintFinal"/>
     <w:p>
       <w:pPr>
         <w:pStyle w:val="Bibliography"/>
@@ -1563,7 +1592,79 @@
         <w:t xml:space="preserve">	</w:t>
       </w:r>
       <w:r>
-        <w:t xml:space="preserve">SPRINT Research Group. A randomized trial of intensive versus standard blood-pressure control.</w:t>
+        <w:t xml:space="preserve">SPRINT Research Group, Lewis CE, Fine LJ, et al.</w:t>
+      </w:r>
+      <w:r>
+        <w:t xml:space="preserve"> </w:t>
+      </w:r>
+      <w:r>
+        <w:t xml:space="preserve">F</w:t>
+      </w:r>
+      <w:r>
+        <w:t xml:space="preserve">inal</w:t>
+      </w:r>
+      <w:r>
+        <w:t xml:space="preserve"> </w:t>
+      </w:r>
+      <w:r>
+        <w:t xml:space="preserve">R</w:t>
+      </w:r>
+      <w:r>
+        <w:t xml:space="preserve">eport of a</w:t>
+      </w:r>
+      <w:r>
+        <w:t xml:space="preserve"> </w:t>
+      </w:r>
+      <w:r>
+        <w:t xml:space="preserve">T</w:t>
+      </w:r>
+      <w:r>
+        <w:t xml:space="preserve">rial of</w:t>
+      </w:r>
+      <w:r>
+        <w:t xml:space="preserve"> </w:t>
+      </w:r>
+      <w:r>
+        <w:t xml:space="preserve">I</w:t>
+      </w:r>
+      <w:r>
+        <w:t xml:space="preserve">ntensive versus</w:t>
+      </w:r>
+      <w:r>
+        <w:t xml:space="preserve"> </w:t>
+      </w:r>
+      <w:r>
+        <w:t xml:space="preserve">S</w:t>
+      </w:r>
+      <w:r>
+        <w:t xml:space="preserve">tandard</w:t>
+      </w:r>
+      <w:r>
+        <w:t xml:space="preserve"> </w:t>
+      </w:r>
+      <w:r>
+        <w:t xml:space="preserve">B</w:t>
+      </w:r>
+      <w:r>
+        <w:t xml:space="preserve">lood-</w:t>
+      </w:r>
+      <w:r>
+        <w:t xml:space="preserve">P</w:t>
+      </w:r>
+      <w:r>
+        <w:t xml:space="preserve">ressure</w:t>
+      </w:r>
+      <w:r>
+        <w:t xml:space="preserve"> </w:t>
+      </w:r>
+      <w:r>
+        <w:t xml:space="preserve">C</w:t>
+      </w:r>
+      <w:r>
+        <w:t xml:space="preserve">ontrol</w:t>
+      </w:r>
+      <w:r>
+        <w:t xml:space="preserve">.</w:t>
       </w:r>
       <w:r>
         <w:t xml:space="preserve"> </w:t>
@@ -1573,10 +1674,10 @@
           <w:iCs/>
           <w:i/>
         </w:rPr>
-        <w:t xml:space="preserve">New England Journal of Medicine</w:t>
-      </w:r>
-      <w:r>
-        <w:t xml:space="preserve">. 2015;373(22):2103-2116.</w:t>
+        <w:t xml:space="preserve">N Engl J Med</w:t>
+      </w:r>
+      <w:r>
+        <w:t xml:space="preserve">. 2021;384(20):1921-1930.</w:t>
       </w:r>
     </w:p>
     <w:bookmarkEnd w:id="28"/>
@@ -1708,149 +1809,13 @@
       </w:hyperlink>
     </w:p>
     <w:bookmarkEnd w:id="32"/>
-    <w:bookmarkStart w:id="33" w:name="ref-levey_new_2009"/>
+    <w:bookmarkStart w:id="34" w:name="ref-inker_new_2021"/>
     <w:p>
       <w:pPr>
         <w:pStyle w:val="Bibliography"/>
       </w:pPr>
       <w:r>
         <w:t xml:space="preserve">5.</w:t>
-      </w:r>
-      <w:r>
-        <w:t xml:space="preserve"> </w:t>
-      </w:r>
-      <w:r>
-        <w:t xml:space="preserve">	</w:t>
-      </w:r>
-      <w:r>
-        <w:t xml:space="preserve">Levey AS, Stevens LA, Schmid CH, et al. A new equation to estimate glomerular filtration rate.</w:t>
-      </w:r>
-      <w:r>
-        <w:t xml:space="preserve"> </w:t>
-      </w:r>
-      <w:r>
-        <w:rPr>
-          <w:iCs/>
-          <w:i/>
-        </w:rPr>
-        <w:t xml:space="preserve">Annals of internal medicine</w:t>
-      </w:r>
-      <w:r>
-        <w:t xml:space="preserve">. 2009;150(9):604-612.</w:t>
-      </w:r>
-    </w:p>
-    <w:bookmarkEnd w:id="33"/>
-    <w:bookmarkStart w:id="34" w:name="ref-sprintFinal"/>
-    <w:p>
-      <w:pPr>
-        <w:pStyle w:val="Bibliography"/>
-      </w:pPr>
-      <w:r>
-        <w:t xml:space="preserve">6.</w:t>
-      </w:r>
-      <w:r>
-        <w:t xml:space="preserve"> </w:t>
-      </w:r>
-      <w:r>
-        <w:t xml:space="preserve">	</w:t>
-      </w:r>
-      <w:r>
-        <w:t xml:space="preserve">SPRINT Research Group, Lewis CE, Fine LJ, et al.</w:t>
-      </w:r>
-      <w:r>
-        <w:t xml:space="preserve"> </w:t>
-      </w:r>
-      <w:r>
-        <w:t xml:space="preserve">F</w:t>
-      </w:r>
-      <w:r>
-        <w:t xml:space="preserve">inal</w:t>
-      </w:r>
-      <w:r>
-        <w:t xml:space="preserve"> </w:t>
-      </w:r>
-      <w:r>
-        <w:t xml:space="preserve">R</w:t>
-      </w:r>
-      <w:r>
-        <w:t xml:space="preserve">eport of a</w:t>
-      </w:r>
-      <w:r>
-        <w:t xml:space="preserve"> </w:t>
-      </w:r>
-      <w:r>
-        <w:t xml:space="preserve">T</w:t>
-      </w:r>
-      <w:r>
-        <w:t xml:space="preserve">rial of</w:t>
-      </w:r>
-      <w:r>
-        <w:t xml:space="preserve"> </w:t>
-      </w:r>
-      <w:r>
-        <w:t xml:space="preserve">I</w:t>
-      </w:r>
-      <w:r>
-        <w:t xml:space="preserve">ntensive versus</w:t>
-      </w:r>
-      <w:r>
-        <w:t xml:space="preserve"> </w:t>
-      </w:r>
-      <w:r>
-        <w:t xml:space="preserve">S</w:t>
-      </w:r>
-      <w:r>
-        <w:t xml:space="preserve">tandard</w:t>
-      </w:r>
-      <w:r>
-        <w:t xml:space="preserve"> </w:t>
-      </w:r>
-      <w:r>
-        <w:t xml:space="preserve">B</w:t>
-      </w:r>
-      <w:r>
-        <w:t xml:space="preserve">lood-</w:t>
-      </w:r>
-      <w:r>
-        <w:t xml:space="preserve">P</w:t>
-      </w:r>
-      <w:r>
-        <w:t xml:space="preserve">ressure</w:t>
-      </w:r>
-      <w:r>
-        <w:t xml:space="preserve"> </w:t>
-      </w:r>
-      <w:r>
-        <w:t xml:space="preserve">C</w:t>
-      </w:r>
-      <w:r>
-        <w:t xml:space="preserve">ontrol</w:t>
-      </w:r>
-      <w:r>
-        <w:t xml:space="preserve">.</w:t>
-      </w:r>
-      <w:r>
-        <w:t xml:space="preserve"> </w:t>
-      </w:r>
-      <w:r>
-        <w:rPr>
-          <w:iCs/>
-          <w:i/>
-        </w:rPr>
-        <w:t xml:space="preserve">N Engl J Med</w:t>
-      </w:r>
-      <w:r>
-        <w:t xml:space="preserve">. 2021;384(20):1921-1930.</w:t>
-      </w:r>
-    </w:p>
-    <w:bookmarkEnd w:id="34"/>
-    <w:bookmarkStart w:id="36" w:name="ref-inker_new_2021"/>
-    <w:p>
-      <w:pPr>
-        <w:pStyle w:val="Bibliography"/>
-      </w:pPr>
-      <w:r>
-        <w:t xml:space="preserve">7.</w:t>
       </w:r>
       <w:r>
         <w:t xml:space="preserve"> </w:t>
@@ -1940,7 +1905,7 @@
       <w:r>
         <w:t xml:space="preserve">. 2021;385(19):1737-1749. doi:</w:t>
       </w:r>
-      <w:hyperlink r:id="rId35">
+      <w:hyperlink r:id="rId33">
         <w:r>
           <w:rPr>
             <w:rStyle w:val="Hyperlink"/>
@@ -1949,14 +1914,14 @@
         </w:r>
       </w:hyperlink>
     </w:p>
-    <w:bookmarkEnd w:id="36"/>
-    <w:bookmarkStart w:id="38" w:name="ref-nasreddine_montreal_2005"/>
+    <w:bookmarkEnd w:id="34"/>
+    <w:bookmarkStart w:id="36" w:name="ref-nasreddine_montreal_2005"/>
     <w:p>
       <w:pPr>
         <w:pStyle w:val="Bibliography"/>
       </w:pPr>
       <w:r>
-        <w:t xml:space="preserve">8.</w:t>
+        <w:t xml:space="preserve">6.</w:t>
       </w:r>
       <w:r>
         <w:t xml:space="preserve"> </w:t>
@@ -2061,7 +2026,7 @@
       <w:r>
         <w:t xml:space="preserve">. 2005;53(4):695-699. doi:</w:t>
       </w:r>
-      <w:hyperlink r:id="rId37">
+      <w:hyperlink r:id="rId35">
         <w:r>
           <w:rPr>
             <w:rStyle w:val="Hyperlink"/>
@@ -2070,14 +2035,14 @@
         </w:r>
       </w:hyperlink>
     </w:p>
-    <w:bookmarkEnd w:id="38"/>
-    <w:bookmarkStart w:id="40" w:name="ref-kenny_normative_2013"/>
+    <w:bookmarkEnd w:id="36"/>
+    <w:bookmarkStart w:id="38" w:name="ref-kenny_normative_2013"/>
     <w:p>
       <w:pPr>
         <w:pStyle w:val="Bibliography"/>
       </w:pPr>
       <w:r>
-        <w:t xml:space="preserve">9.</w:t>
+        <w:t xml:space="preserve">7.</w:t>
       </w:r>
       <w:r>
         <w:t xml:space="preserve"> </w:t>
@@ -2134,7 +2099,7 @@
       <w:r>
         <w:t xml:space="preserve">. 2013;61 Suppl 2:S279-290. doi:</w:t>
       </w:r>
-      <w:hyperlink r:id="rId39">
+      <w:hyperlink r:id="rId37">
         <w:r>
           <w:rPr>
             <w:rStyle w:val="Hyperlink"/>
@@ -2143,14 +2108,14 @@
         </w:r>
       </w:hyperlink>
     </w:p>
-    <w:bookmarkEnd w:id="40"/>
-    <w:bookmarkStart w:id="41" w:name="ref-sachsMoCA2021"/>
+    <w:bookmarkEnd w:id="38"/>
+    <w:bookmarkStart w:id="39" w:name="ref-sachsMoCA2021"/>
     <w:p>
       <w:pPr>
         <w:pStyle w:val="Bibliography"/>
       </w:pPr>
       <w:r>
-        <w:t xml:space="preserve">10.</w:t>
+        <w:t xml:space="preserve">8.</w:t>
       </w:r>
       <w:r>
         <w:t xml:space="preserve"> </w:t>
@@ -2238,14 +2203,14 @@
         <w:t xml:space="preserve">. Published online September 2021:1-16.</w:t>
       </w:r>
     </w:p>
-    <w:bookmarkEnd w:id="41"/>
-    <w:bookmarkStart w:id="43" w:name="ref-pajewski_characterizing_2016"/>
+    <w:bookmarkEnd w:id="39"/>
+    <w:bookmarkStart w:id="41" w:name="ref-pajewski_characterizing_2016"/>
     <w:p>
       <w:pPr>
         <w:pStyle w:val="Bibliography"/>
       </w:pPr>
       <w:r>
-        <w:t xml:space="preserve">11.</w:t>
+        <w:t xml:space="preserve">9.</w:t>
       </w:r>
       <w:r>
         <w:t xml:space="preserve"> </w:t>
@@ -2320,7 +2285,7 @@
       <w:r>
         <w:t xml:space="preserve">. 2016;71(5):649-655. doi:</w:t>
       </w:r>
-      <w:hyperlink r:id="rId42">
+      <w:hyperlink r:id="rId40">
         <w:r>
           <w:rPr>
             <w:rStyle w:val="Hyperlink"/>
@@ -2329,14 +2294,14 @@
         </w:r>
       </w:hyperlink>
     </w:p>
-    <w:bookmarkEnd w:id="43"/>
-    <w:bookmarkStart w:id="45" w:name="ref-ndi_guide"/>
+    <w:bookmarkEnd w:id="41"/>
+    <w:bookmarkStart w:id="43" w:name="ref-ndi_guide"/>
     <w:p>
       <w:pPr>
         <w:pStyle w:val="Bibliography"/>
       </w:pPr>
       <w:r>
-        <w:t xml:space="preserve">12.</w:t>
+        <w:t xml:space="preserve">10.</w:t>
       </w:r>
       <w:r>
         <w:t xml:space="preserve"> </w:t>
@@ -2363,7 +2328,7 @@
       <w:r>
         <w:t xml:space="preserve"> </w:t>
       </w:r>
-      <w:hyperlink r:id="rId44">
+      <w:hyperlink r:id="rId42">
         <w:r>
           <w:rPr>
             <w:rStyle w:val="Hyperlink"/>
@@ -2372,14 +2337,14 @@
         </w:r>
       </w:hyperlink>
     </w:p>
-    <w:bookmarkEnd w:id="45"/>
-    <w:bookmarkStart w:id="46" w:name="ref-regards_ndi"/>
+    <w:bookmarkEnd w:id="43"/>
+    <w:bookmarkStart w:id="44" w:name="ref-regards_ndi"/>
     <w:p>
       <w:pPr>
         <w:pStyle w:val="Bibliography"/>
       </w:pPr>
       <w:r>
-        <w:t xml:space="preserve">13.</w:t>
+        <w:t xml:space="preserve">11.</w:t>
       </w:r>
       <w:r>
         <w:t xml:space="preserve"> </w:t>
@@ -2632,14 +2597,14 @@
         <w:t xml:space="preserve">. 2017;6(5).</w:t>
       </w:r>
     </w:p>
-    <w:bookmarkEnd w:id="46"/>
-    <w:bookmarkStart w:id="48" w:name="ref-drawz_concordance_2020"/>
+    <w:bookmarkEnd w:id="44"/>
+    <w:bookmarkStart w:id="46" w:name="ref-drawz_concordance_2020"/>
     <w:p>
       <w:pPr>
         <w:pStyle w:val="Bibliography"/>
       </w:pPr>
       <w:r>
-        <w:t xml:space="preserve">14.</w:t>
+        <w:t xml:space="preserve">12.</w:t>
       </w:r>
       <w:r>
         <w:t xml:space="preserve"> </w:t>
@@ -2744,7 +2709,7 @@
       <w:r>
         <w:t xml:space="preserve">. 2020;180(12):1655-1663. doi:</w:t>
       </w:r>
-      <w:hyperlink r:id="rId47">
+      <w:hyperlink r:id="rId45">
         <w:r>
           <w:rPr>
             <w:rStyle w:val="Hyperlink"/>
@@ -2753,14 +2718,14 @@
         </w:r>
       </w:hyperlink>
     </w:p>
-    <w:bookmarkEnd w:id="48"/>
-    <w:bookmarkStart w:id="50" w:name="ref-zhang_time_varying_2018"/>
+    <w:bookmarkEnd w:id="46"/>
+    <w:bookmarkStart w:id="48" w:name="ref-zhang_time_varying_2018"/>
     <w:p>
       <w:pPr>
         <w:pStyle w:val="Bibliography"/>
       </w:pPr>
       <w:r>
-        <w:t xml:space="preserve">15.</w:t>
+        <w:t xml:space="preserve">13.</w:t>
       </w:r>
       <w:r>
         <w:t xml:space="preserve"> </w:t>
@@ -2796,7 +2761,7 @@
       <w:r>
         <w:t xml:space="preserve">. 2018;6(7):121. doi:</w:t>
       </w:r>
-      <w:hyperlink r:id="rId49">
+      <w:hyperlink r:id="rId47">
         <w:r>
           <w:rPr>
             <w:rStyle w:val="Hyperlink"/>
@@ -2805,14 +2770,14 @@
         </w:r>
       </w:hyperlink>
     </w:p>
-    <w:bookmarkEnd w:id="50"/>
-    <w:bookmarkStart w:id="51" w:name="ref-martinussen2007dynamic"/>
+    <w:bookmarkEnd w:id="48"/>
+    <w:bookmarkStart w:id="49" w:name="ref-martinussen2007dynamic"/>
     <w:p>
       <w:pPr>
         <w:pStyle w:val="Bibliography"/>
       </w:pPr>
       <w:r>
-        <w:t xml:space="preserve">16.</w:t>
+        <w:t xml:space="preserve">14.</w:t>
       </w:r>
       <w:r>
         <w:t xml:space="preserve"> </w:t>
@@ -2837,14 +2802,14 @@
         <w:t xml:space="preserve">. Springer Science &amp; Business Media; 2007.</w:t>
       </w:r>
     </w:p>
-    <w:bookmarkEnd w:id="51"/>
-    <w:bookmarkStart w:id="52" w:name="ref-therneau2017using"/>
+    <w:bookmarkEnd w:id="49"/>
+    <w:bookmarkStart w:id="50" w:name="ref-therneau2017using"/>
     <w:p>
       <w:pPr>
         <w:pStyle w:val="Bibliography"/>
       </w:pPr>
       <w:r>
-        <w:t xml:space="preserve">17.</w:t>
+        <w:t xml:space="preserve">15.</w:t>
       </w:r>
       <w:r>
         <w:t xml:space="preserve"> </w:t>
@@ -2869,14 +2834,14 @@
         <w:t xml:space="preserve">. 2017;2:3.</w:t>
       </w:r>
     </w:p>
-    <w:bookmarkEnd w:id="52"/>
-    <w:bookmarkStart w:id="53" w:name="ref-lin_robust_1989"/>
+    <w:bookmarkEnd w:id="50"/>
+    <w:bookmarkStart w:id="51" w:name="ref-lin_robust_1989"/>
     <w:p>
       <w:pPr>
         <w:pStyle w:val="Bibliography"/>
       </w:pPr>
       <w:r>
-        <w:t xml:space="preserve">18.</w:t>
+        <w:t xml:space="preserve">16.</w:t>
       </w:r>
       <w:r>
         <w:t xml:space="preserve"> </w:t>
@@ -2913,14 +2878,14 @@
         <w:t xml:space="preserve">. 1989;84(408):1074-1078.</w:t>
       </w:r>
     </w:p>
-    <w:bookmarkEnd w:id="53"/>
-    <w:bookmarkStart w:id="55" w:name="ref-scheike_flexible_2008"/>
+    <w:bookmarkEnd w:id="51"/>
+    <w:bookmarkStart w:id="53" w:name="ref-scheike_flexible_2008"/>
     <w:p>
       <w:pPr>
         <w:pStyle w:val="Bibliography"/>
       </w:pPr>
       <w:r>
-        <w:t xml:space="preserve">19.</w:t>
+        <w:t xml:space="preserve">17.</w:t>
       </w:r>
       <w:r>
         <w:t xml:space="preserve"> </w:t>
@@ -2944,7 +2909,7 @@
       <w:r>
         <w:t xml:space="preserve">. 2008;14(4):464-483. doi:</w:t>
       </w:r>
-      <w:hyperlink r:id="rId54">
+      <w:hyperlink r:id="rId52">
         <w:r>
           <w:rPr>
             <w:rStyle w:val="Hyperlink"/>
@@ -2953,14 +2918,14 @@
         </w:r>
       </w:hyperlink>
     </w:p>
-    <w:bookmarkEnd w:id="55"/>
-    <w:bookmarkStart w:id="57" w:name="ref-r_language"/>
+    <w:bookmarkEnd w:id="53"/>
+    <w:bookmarkStart w:id="55" w:name="ref-r_language"/>
     <w:p>
       <w:pPr>
         <w:pStyle w:val="Bibliography"/>
       </w:pPr>
       <w:r>
-        <w:t xml:space="preserve">20.</w:t>
+        <w:t xml:space="preserve">18.</w:t>
       </w:r>
       <w:r>
         <w:t xml:space="preserve"> </w:t>
@@ -2987,7 +2952,7 @@
       <w:r>
         <w:t xml:space="preserve"> </w:t>
       </w:r>
-      <w:hyperlink r:id="rId56">
+      <w:hyperlink r:id="rId54">
         <w:r>
           <w:rPr>
             <w:rStyle w:val="Hyperlink"/>
@@ -2996,14 +2961,14 @@
         </w:r>
       </w:hyperlink>
     </w:p>
-    <w:bookmarkEnd w:id="57"/>
-    <w:bookmarkStart w:id="59" w:name="ref-table.glue"/>
+    <w:bookmarkEnd w:id="55"/>
+    <w:bookmarkStart w:id="57" w:name="ref-table.glue"/>
     <w:p>
       <w:pPr>
         <w:pStyle w:val="Bibliography"/>
       </w:pPr>
       <w:r>
-        <w:t xml:space="preserve">21.</w:t>
+        <w:t xml:space="preserve">19.</w:t>
       </w:r>
       <w:r>
         <w:t xml:space="preserve"> </w:t>
@@ -3030,7 +2995,7 @@
       <w:r>
         <w:t xml:space="preserve"> </w:t>
       </w:r>
-      <w:hyperlink r:id="rId58">
+      <w:hyperlink r:id="rId56">
         <w:r>
           <w:rPr>
             <w:rStyle w:val="Hyperlink"/>
@@ -3039,14 +3004,14 @@
         </w:r>
       </w:hyperlink>
     </w:p>
-    <w:bookmarkEnd w:id="59"/>
-    <w:bookmarkStart w:id="61" w:name="ref-tidyverse"/>
+    <w:bookmarkEnd w:id="57"/>
+    <w:bookmarkStart w:id="59" w:name="ref-tidyverse"/>
     <w:p>
       <w:pPr>
         <w:pStyle w:val="Bibliography"/>
       </w:pPr>
       <w:r>
-        <w:t xml:space="preserve">22.</w:t>
+        <w:t xml:space="preserve">20.</w:t>
       </w:r>
       <w:r>
         <w:t xml:space="preserve"> </w:t>
@@ -3079,7 +3044,7 @@
       <w:r>
         <w:t xml:space="preserve">. 2019;4(43):1686. doi:</w:t>
       </w:r>
-      <w:hyperlink r:id="rId60">
+      <w:hyperlink r:id="rId58">
         <w:r>
           <w:rPr>
             <w:rStyle w:val="Hyperlink"/>
@@ -3088,14 +3053,14 @@
         </w:r>
       </w:hyperlink>
     </w:p>
-    <w:bookmarkEnd w:id="61"/>
-    <w:bookmarkStart w:id="63" w:name="ref-survival_package"/>
+    <w:bookmarkEnd w:id="59"/>
+    <w:bookmarkStart w:id="61" w:name="ref-survival_package"/>
     <w:p>
       <w:pPr>
         <w:pStyle w:val="Bibliography"/>
       </w:pPr>
       <w:r>
-        <w:t xml:space="preserve">23.</w:t>
+        <w:t xml:space="preserve">21.</w:t>
       </w:r>
       <w:r>
         <w:t xml:space="preserve"> </w:t>
@@ -3136,7 +3101,7 @@
       <w:r>
         <w:t xml:space="preserve"> </w:t>
       </w:r>
-      <w:hyperlink r:id="rId62">
+      <w:hyperlink r:id="rId60">
         <w:r>
           <w:rPr>
             <w:rStyle w:val="Hyperlink"/>
@@ -3145,14 +3110,14 @@
         </w:r>
       </w:hyperlink>
     </w:p>
-    <w:bookmarkEnd w:id="63"/>
-    <w:bookmarkStart w:id="65" w:name="ref-timereg"/>
+    <w:bookmarkEnd w:id="61"/>
+    <w:bookmarkStart w:id="63" w:name="ref-timereg"/>
     <w:p>
       <w:pPr>
         <w:pStyle w:val="Bibliography"/>
       </w:pPr>
       <w:r>
-        <w:t xml:space="preserve">24.</w:t>
+        <w:t xml:space="preserve">22.</w:t>
       </w:r>
       <w:r>
         <w:t xml:space="preserve"> </w:t>
@@ -3197,7 +3162,7 @@
       <w:r>
         <w:t xml:space="preserve"> </w:t>
       </w:r>
-      <w:hyperlink r:id="rId64">
+      <w:hyperlink r:id="rId62">
         <w:r>
           <w:rPr>
             <w:rStyle w:val="Hyperlink"/>
@@ -3206,14 +3171,14 @@
         </w:r>
       </w:hyperlink>
     </w:p>
-    <w:bookmarkEnd w:id="65"/>
-    <w:bookmarkStart w:id="67" w:name="ref-targets"/>
+    <w:bookmarkEnd w:id="63"/>
+    <w:bookmarkStart w:id="65" w:name="ref-targets"/>
     <w:p>
       <w:pPr>
         <w:pStyle w:val="Bibliography"/>
       </w:pPr>
       <w:r>
-        <w:t xml:space="preserve">25.</w:t>
+        <w:t xml:space="preserve">23.</w:t>
       </w:r>
       <w:r>
         <w:t xml:space="preserve"> </w:t>
@@ -3252,7 +3217,7 @@
       <w:r>
         <w:t xml:space="preserve"> </w:t>
       </w:r>
-      <w:hyperlink r:id="rId66">
+      <w:hyperlink r:id="rId64">
         <w:r>
           <w:rPr>
             <w:rStyle w:val="Hyperlink"/>
@@ -3261,14 +3226,14 @@
         </w:r>
       </w:hyperlink>
     </w:p>
-    <w:bookmarkEnd w:id="67"/>
-    <w:bookmarkStart w:id="68" w:name="ref-zhang_trial_2021"/>
+    <w:bookmarkEnd w:id="65"/>
+    <w:bookmarkStart w:id="66" w:name="ref-zhang_trial_2021"/>
     <w:p>
       <w:pPr>
         <w:pStyle w:val="Bibliography"/>
       </w:pPr>
       <w:r>
-        <w:t xml:space="preserve">26.</w:t>
+        <w:t xml:space="preserve">24.</w:t>
       </w:r>
       <w:r>
         <w:t xml:space="preserve"> </w:t>
@@ -3365,14 +3330,14 @@
         <w:t xml:space="preserve">. 2021;385(14):1268-1279.</w:t>
       </w:r>
     </w:p>
-    <w:bookmarkEnd w:id="68"/>
-    <w:bookmarkStart w:id="70" w:name="ref-rahimi_age_stratified_2021"/>
+    <w:bookmarkEnd w:id="66"/>
+    <w:bookmarkStart w:id="68" w:name="ref-rahimi_age_stratified_2021"/>
     <w:p>
       <w:pPr>
         <w:pStyle w:val="Bibliography"/>
       </w:pPr>
       <w:r>
-        <w:t xml:space="preserve">27.</w:t>
+        <w:t xml:space="preserve">25.</w:t>
       </w:r>
       <w:r>
         <w:t xml:space="preserve"> </w:t>
@@ -3396,7 +3361,7 @@
       <w:r>
         <w:t xml:space="preserve">. 2021;398(10305):1053-1064. doi:</w:t>
       </w:r>
-      <w:hyperlink r:id="rId69">
+      <w:hyperlink r:id="rId67">
         <w:r>
           <w:rPr>
             <w:rStyle w:val="Hyperlink"/>
@@ -3405,14 +3370,14 @@
         </w:r>
       </w:hyperlink>
     </w:p>
-    <w:bookmarkEnd w:id="70"/>
-    <w:bookmarkStart w:id="71" w:name="ref-bundy_systolic_2017"/>
+    <w:bookmarkEnd w:id="68"/>
+    <w:bookmarkStart w:id="69" w:name="ref-bundy_systolic_2017"/>
     <w:p>
       <w:pPr>
         <w:pStyle w:val="Bibliography"/>
       </w:pPr>
       <w:r>
-        <w:t xml:space="preserve">28.</w:t>
+        <w:t xml:space="preserve">26.</w:t>
       </w:r>
       <w:r>
         <w:t xml:space="preserve"> </w:t>
@@ -3437,14 +3402,14 @@
         <w:t xml:space="preserve">. 2017;2(7):775-781.</w:t>
       </w:r>
     </w:p>
-    <w:bookmarkEnd w:id="71"/>
-    <w:bookmarkStart w:id="72" w:name="ref-muntner2020htn"/>
+    <w:bookmarkEnd w:id="69"/>
+    <w:bookmarkStart w:id="70" w:name="ref-muntner2020htn"/>
     <w:p>
       <w:pPr>
         <w:pStyle w:val="Bibliography"/>
       </w:pPr>
       <w:r>
-        <w:t xml:space="preserve">29.</w:t>
+        <w:t xml:space="preserve">27.</w:t>
       </w:r>
       <w:r>
         <w:t xml:space="preserve"> </w:t>
@@ -3553,14 +3518,14 @@
         <w:t xml:space="preserve">. 2020;324(12):1190-1200.</w:t>
       </w:r>
     </w:p>
-    <w:bookmarkEnd w:id="72"/>
-    <w:bookmarkStart w:id="74" w:name="ref-laffin_rise_2022"/>
+    <w:bookmarkEnd w:id="70"/>
+    <w:bookmarkStart w:id="72" w:name="ref-laffin_rise_2022"/>
     <w:p>
       <w:pPr>
         <w:pStyle w:val="Bibliography"/>
       </w:pPr>
       <w:r>
-        <w:t xml:space="preserve">30.</w:t>
+        <w:t xml:space="preserve">28.</w:t>
       </w:r>
       <w:r>
         <w:t xml:space="preserve"> </w:t>
@@ -3650,7 +3615,7 @@
       <w:r>
         <w:t xml:space="preserve">. 2022;145(3):235-237. doi:</w:t>
       </w:r>
-      <w:hyperlink r:id="rId73">
+      <w:hyperlink r:id="rId71">
         <w:r>
           <w:rPr>
             <w:rStyle w:val="Hyperlink"/>
@@ -3659,14 +3624,14 @@
         </w:r>
       </w:hyperlink>
     </w:p>
-    <w:bookmarkEnd w:id="74"/>
-    <w:bookmarkStart w:id="76" w:name="ref-us_surgeon_2020"/>
+    <w:bookmarkEnd w:id="72"/>
+    <w:bookmarkStart w:id="74" w:name="ref-us_surgeon_2020"/>
     <w:p>
       <w:pPr>
         <w:pStyle w:val="Bibliography"/>
       </w:pPr>
       <w:r>
-        <w:t xml:space="preserve">31.</w:t>
+        <w:t xml:space="preserve">29.</w:t>
       </w:r>
       <w:r>
         <w:t xml:space="preserve"> </w:t>
@@ -3812,7 +3777,7 @@
       <w:r>
         <w:t xml:space="preserve"> </w:t>
       </w:r>
-      <w:hyperlink r:id="rId75">
+      <w:hyperlink r:id="rId73">
         <w:r>
           <w:rPr>
             <w:rStyle w:val="Hyperlink"/>
@@ -3821,15 +3786,15 @@
         </w:r>
       </w:hyperlink>
     </w:p>
+    <w:bookmarkEnd w:id="74"/>
+    <w:bookmarkEnd w:id="75"/>
+    <w:p>
+      <w:r>
+        <w:br w:type="page"/>
+      </w:r>
+    </w:p>
     <w:bookmarkEnd w:id="76"/>
-    <w:bookmarkEnd w:id="77"/>
-    <w:p>
-      <w:r>
-        <w:br w:type="page"/>
-      </w:r>
-    </w:p>
-    <w:bookmarkEnd w:id="78"/>
-    <w:bookmarkStart w:id="79" w:name="acknowledgments"/>
+    <w:bookmarkStart w:id="77" w:name="acknowledgments"/>
     <w:p>
       <w:pPr>
         <w:pStyle w:val="Heading1"/>
@@ -3846,8 +3811,8 @@
         <w:t xml:space="preserve">The views expressed in this paper are those of the authors and do not represent the official position of the National Institutes of Health (NIH), the National Heart, Lung, and Blood Institute, the Department of Veterans Affairs, or the U.S. Government, or the SPRINT Research Group. This paper was not reviewed by the SPRINT Publications and Presentations Committee. The authors also wish to acknowledge computing support provided the Veterans Affairs Informatics and Computing Infrastructure (VINCI).</w:t>
       </w:r>
     </w:p>
-    <w:bookmarkEnd w:id="79"/>
-    <w:bookmarkStart w:id="80" w:name="financial-disclosure"/>
+    <w:bookmarkEnd w:id="77"/>
+    <w:bookmarkStart w:id="78" w:name="financial-disclosure"/>
     <w:p>
       <w:pPr>
         <w:pStyle w:val="Heading1"/>
@@ -3875,7 +3840,7 @@
     <w:p>
       <w:pPr>
         <w:sectPr>
-          <w:pgMar w:header="720" w:bottom="1440" w:top="1440" w:right="1440" w:left="1440" w:footer="720" w:gutter="720"/>
+          <w:pgMar w:header="720" w:bottom="1440" w:top="1440" w:right="1440" w:left="1440" w:footer="720" w:gutter="0"/>
           <w:headerReference xmlns:w="http://schemas.openxmlformats.org/wordprocessingml/2006/main" xmlns:r="http://schemas.openxmlformats.org/officeDocument/2006/relationships" r:id="rId10" w:type="even"/>
           <w:headerReference xmlns:w="http://schemas.openxmlformats.org/wordprocessingml/2006/main" xmlns:r="http://schemas.openxmlformats.org/officeDocument/2006/relationships" r:id="rId9" w:type="default"/>
           <w:headerReference xmlns:w="http://schemas.openxmlformats.org/wordprocessingml/2006/main" xmlns:r="http://schemas.openxmlformats.org/officeDocument/2006/relationships" r:id="rId11" w:type="first"/>
@@ -3924,7 +3889,7 @@
         <w:rPr/>
         <w:drawing xmlns:r="http://schemas.openxmlformats.org/officeDocument/2006/relationships">
           <wp:inline distT="0" distB="0" distL="0" distR="0">
-            <wp:extent cx="10058400" cy="5715000"/>
+            <wp:extent cx="10058400" cy="5486400"/>
             <wp:docPr id="1" name="" descr=""/>
             <wp:cNvGraphicFramePr>
               <a:graphicFrameLocks xmlns:a="http://schemas.openxmlformats.org/drawingml/2006/main" noChangeAspect="1"/>
@@ -3939,7 +3904,7 @@
                     </pic:cNvPicPr>
                   </pic:nvPicPr>
                   <pic:blipFill>
-                    <a:blip r:embed="rId76"/>
+                    <a:blip r:embed="rId74"/>
                     <a:srcRect/>
                     <a:stretch>
                       <a:fillRect/>
@@ -3948,7 +3913,7 @@
                   <pic:spPr bwMode="auto">
                     <a:xfrm>
                       <a:off x="0" y="0"/>
-                      <a:ext cx="139700" cy="79375"/>
+                      <a:ext cx="139700" cy="76200"/>
                     </a:xfrm>
                     <a:prstGeom prst="rect">
                       <a:avLst/>
@@ -3997,7 +3962,7 @@
         </w:pBdr>
       </w:pPr>
       <w:r>
-        <w:t xml:space="preserve">The trial phase and cohort phase do not overlap for individual participants, but due to participants being randomized on different days, there is an overlap in the trial and cohort phase for the population when time is measured relative to the date of randomization.</w:t>
+        <w:t xml:space="preserve">The trial phase and observational phase do not overlap for individual participants, but due to participants being randomized on different days, there is an overlap in the trial and observational phase for the population when time is measured relative to the date of randomization.</w:t>
       </w:r>
     </w:p>
     <w:p>
@@ -4029,7 +3994,7 @@
         <w:rPr/>
         <w:drawing xmlns:r="http://schemas.openxmlformats.org/officeDocument/2006/relationships">
           <wp:inline distT="0" distB="0" distL="0" distR="0">
-            <wp:extent cx="10058400" cy="5715000"/>
+            <wp:extent cx="10058400" cy="5486400"/>
             <wp:docPr id="3" name="" descr=""/>
             <wp:cNvGraphicFramePr>
               <a:graphicFrameLocks xmlns:a="http://schemas.openxmlformats.org/drawingml/2006/main" noChangeAspect="1"/>
@@ -4044,7 +4009,7 @@
                     </pic:cNvPicPr>
                   </pic:nvPicPr>
                   <pic:blipFill>
-                    <a:blip r:embed="rId77"/>
+                    <a:blip r:embed="rId75"/>
                     <a:srcRect/>
                     <a:stretch>
                       <a:fillRect/>
@@ -4053,7 +4018,7 @@
                   <pic:spPr bwMode="auto">
                     <a:xfrm>
                       <a:off x="0" y="0"/>
-                      <a:ext cx="139700" cy="79375"/>
+                      <a:ext cx="139700" cy="76200"/>
                     </a:xfrm>
                     <a:prstGeom prst="rect">
                       <a:avLst/>
@@ -4081,7 +4046,7 @@
         </w:pBdr>
       </w:pPr>
       <w:r>
-        <w:t xml:space="preserve">The trial phase and cohort phase do not overlap for individual participants, but due to participants being randomized on different days, there is an overlap in the trial and cohort phase for the population when time is measured relative to the date of randomization.</w:t>
+        <w:t xml:space="preserve">The trial phase and observational phase do not overlap for individual participants, but due to participants being randomized on different days, there is an overlap in the trial and observational phase for the population when time is measured relative to the date of randomization.</w:t>
       </w:r>
     </w:p>
     <w:p>
@@ -4125,7 +4090,7 @@
         <w:rPr/>
         <w:drawing xmlns:r="http://schemas.openxmlformats.org/officeDocument/2006/relationships">
           <wp:inline distT="0" distB="0" distL="0" distR="0">
-            <wp:extent cx="10058400" cy="5715000"/>
+            <wp:extent cx="10058400" cy="5486400"/>
             <wp:docPr id="5" name="" descr=""/>
             <wp:cNvGraphicFramePr>
               <a:graphicFrameLocks xmlns:a="http://schemas.openxmlformats.org/drawingml/2006/main" noChangeAspect="1"/>
@@ -4140,7 +4105,7 @@
                     </pic:cNvPicPr>
                   </pic:nvPicPr>
                   <pic:blipFill>
-                    <a:blip r:embed="rId78"/>
+                    <a:blip r:embed="rId76"/>
                     <a:srcRect/>
                     <a:stretch>
                       <a:fillRect/>
@@ -4149,7 +4114,7 @@
                   <pic:spPr bwMode="auto">
                     <a:xfrm>
                       <a:off x="0" y="0"/>
-                      <a:ext cx="139700" cy="79375"/>
+                      <a:ext cx="139700" cy="76200"/>
                     </a:xfrm>
                     <a:prstGeom prst="rect">
                       <a:avLst/>
@@ -4198,7 +4163,7 @@
         </w:pBdr>
       </w:pPr>
       <w:r>
-        <w:t xml:space="preserve">The trial phase and cohort phase do not overlap for individual participants, but due to participants being randomized on different days, there is an overlap in the trial and cohort phase for the population when time is measured relative to the date of randomization.</w:t>
+        <w:t xml:space="preserve">The trial phase and observational phase do not overlap for individual participants, but due to participants being randomized on different days, there is an overlap in the trial and observational phase for the population when time is measured relative to the date of randomization.</w:t>
       </w:r>
     </w:p>
     <w:p>
@@ -4230,7 +4195,7 @@
         <w:rPr/>
         <w:drawing xmlns:r="http://schemas.openxmlformats.org/officeDocument/2006/relationships">
           <wp:inline distT="0" distB="0" distL="0" distR="0">
-            <wp:extent cx="10058400" cy="5715000"/>
+            <wp:extent cx="10058400" cy="5486400"/>
             <wp:docPr id="7" name="" descr=""/>
             <wp:cNvGraphicFramePr>
               <a:graphicFrameLocks xmlns:a="http://schemas.openxmlformats.org/drawingml/2006/main" noChangeAspect="1"/>
@@ -4245,7 +4210,7 @@
                     </pic:cNvPicPr>
                   </pic:nvPicPr>
                   <pic:blipFill>
-                    <a:blip r:embed="rId79"/>
+                    <a:blip r:embed="rId77"/>
                     <a:srcRect/>
                     <a:stretch>
                       <a:fillRect/>
@@ -4254,7 +4219,7 @@
                   <pic:spPr bwMode="auto">
                     <a:xfrm>
                       <a:off x="0" y="0"/>
-                      <a:ext cx="139700" cy="79375"/>
+                      <a:ext cx="139700" cy="76200"/>
                     </a:xfrm>
                     <a:prstGeom prst="rect">
                       <a:avLst/>
@@ -4282,7 +4247,7 @@
         </w:pBdr>
       </w:pPr>
       <w:r>
-        <w:t xml:space="preserve">The trial phase and cohort phase do not overlap for individual participants, but due to participants being randomized on different days, there is an overlap in the trial and cohort phase for the population when time is measured relative to the date of randomization.</w:t>
+        <w:t xml:space="preserve">The trial phase and observational phase do not overlap for individual participants, but due to participants being randomized on different days, there is an overlap in the trial and observational phase for the population when time is measured relative to the date of randomization.</w:t>
       </w:r>
     </w:p>
     <w:p>
@@ -4326,7 +4291,7 @@
         <w:rPr/>
         <w:drawing xmlns:r="http://schemas.openxmlformats.org/officeDocument/2006/relationships">
           <wp:inline distT="0" distB="0" distL="0" distR="0">
-            <wp:extent cx="10058400" cy="5715000"/>
+            <wp:extent cx="10058400" cy="5486400"/>
             <wp:docPr id="9" name="" descr=""/>
             <wp:cNvGraphicFramePr>
               <a:graphicFrameLocks xmlns:a="http://schemas.openxmlformats.org/drawingml/2006/main" noChangeAspect="1"/>
@@ -4341,7 +4306,7 @@
                     </pic:cNvPicPr>
                   </pic:nvPicPr>
                   <pic:blipFill>
-                    <a:blip r:embed="rId80"/>
+                    <a:blip r:embed="rId78"/>
                     <a:srcRect/>
                     <a:stretch>
                       <a:fillRect/>
@@ -4350,7 +4315,7 @@
                   <pic:spPr bwMode="auto">
                     <a:xfrm>
                       <a:off x="0" y="0"/>
-                      <a:ext cx="139700" cy="79375"/>
+                      <a:ext cx="139700" cy="76200"/>
                     </a:xfrm>
                     <a:prstGeom prst="rect">
                       <a:avLst/>
@@ -4393,7 +4358,7 @@
         <w:t xml:space="preserve"> </w:t>
       </w:r>
       <w:r>
-        <w:t xml:space="preserve">The trial phase and cohort phase do not overlap for individual participants, but due to participants being randomized on different days, there is an overlap in the trial and cohort phase for the population when time is measured relative to the date of randomization.</w:t>
+        <w:t xml:space="preserve">The trial phase and observational phase do not overlap for individual participants, but due to participants being randomized on different days, there is an overlap in the trial and observational phase for the population when time is measured relative to the date of randomization.</w:t>
       </w:r>
     </w:p>
     <w:p>
@@ -4869,7 +4834,7 @@
     <w:p>
       <w:pPr>
         <w:sectPr>
-          <w:pgMar w:header="720" w:bottom="1440" w:top="1440" w:right="1440" w:left="1440" w:footer="720" w:gutter="720"/>
+          <w:pgMar w:header="720" w:bottom="1440" w:top="1440" w:right="1440" w:left="1440" w:footer="720" w:gutter="0"/>
           <w:headerReference xmlns:w="http://schemas.openxmlformats.org/wordprocessingml/2006/main" xmlns:r="http://schemas.openxmlformats.org/officeDocument/2006/relationships" r:id="rId10" w:type="even"/>
           <w:headerReference xmlns:w="http://schemas.openxmlformats.org/wordprocessingml/2006/main" xmlns:r="http://schemas.openxmlformats.org/officeDocument/2006/relationships" r:id="rId9" w:type="default"/>
           <w:headerReference xmlns:w="http://schemas.openxmlformats.org/wordprocessingml/2006/main" xmlns:r="http://schemas.openxmlformats.org/officeDocument/2006/relationships" r:id="rId11" w:type="first"/>
@@ -8971,7 +8936,7 @@
                 <w:szCs w:val="24"/>
                 <w:color w:val="000000"/>
               </w:rPr>
-              <w:t xml:space="preserve">Cohort Phase</w:t>
+              <w:t xml:space="preserve">Observational Phase</w:t>
             </w:r>
           </w:p>
         </w:tc>
@@ -15676,7 +15641,7 @@
                 <w:szCs w:val="24"/>
                 <w:color w:val="000000"/>
               </w:rPr>
-              <w:t xml:space="preserve">Cohort Phase</w:t>
+              <w:t xml:space="preserve">Observational Phase</w:t>
             </w:r>
           </w:p>
         </w:tc>
@@ -21061,7 +21026,43 @@
         <w:t xml:space="preserve">eFigure 1</w:t>
       </w:r>
       <w:r>
-        <w:t xml:space="preserve">: Mean difference in systolic blood pressure measured in the trial and as part of routine clinical practice over time.</w:t>
+        <w:t xml:space="preserve">: Timeline of landmark events and definition of</w:t>
+      </w:r>
+      <w:r>
+        <w:t xml:space="preserve"> </w:t>
+      </w:r>
+      <w:r>
+        <w:t xml:space="preserve">‘</w:t>
+      </w:r>
+      <w:r>
+        <w:t xml:space="preserve">trial</w:t>
+      </w:r>
+      <w:r>
+        <w:t xml:space="preserve">’</w:t>
+      </w:r>
+      <w:r>
+        <w:t xml:space="preserve"> </w:t>
+      </w:r>
+      <w:r>
+        <w:t xml:space="preserve">and</w:t>
+      </w:r>
+      <w:r>
+        <w:t xml:space="preserve"> </w:t>
+      </w:r>
+      <w:r>
+        <w:t xml:space="preserve">‘</w:t>
+      </w:r>
+      <w:r>
+        <w:t xml:space="preserve">observational</w:t>
+      </w:r>
+      <w:r>
+        <w:t xml:space="preserve">’</w:t>
+      </w:r>
+      <w:r>
+        <w:t xml:space="preserve"> </w:t>
+      </w:r>
+      <w:r>
+        <w:t xml:space="preserve">periods for the current analysis</w:t>
       </w:r>
       <w:r>
         <w:t xml:space="preserve"> </w:t>
@@ -21076,7 +21077,7 @@
         <w:rPr/>
         <w:drawing xmlns:r="http://schemas.openxmlformats.org/officeDocument/2006/relationships">
           <wp:inline distT="0" distB="0" distL="0" distR="0">
-            <wp:extent cx="10058400" cy="5715000"/>
+            <wp:extent cx="10058400" cy="5486400"/>
             <wp:docPr id="11" name="" descr=""/>
             <wp:cNvGraphicFramePr>
               <a:graphicFrameLocks xmlns:a="http://schemas.openxmlformats.org/drawingml/2006/main" noChangeAspect="1"/>
@@ -21091,7 +21092,7 @@
                     </pic:cNvPicPr>
                   </pic:nvPicPr>
                   <pic:blipFill>
-                    <a:blip r:embed="rId81"/>
+                    <a:blip r:embed="rId79"/>
                     <a:srcRect/>
                     <a:stretch>
                       <a:fillRect/>
@@ -21100,7 +21101,7 @@
                   <pic:spPr bwMode="auto">
                     <a:xfrm>
                       <a:off x="0" y="0"/>
-                      <a:ext cx="139700" cy="79375"/>
+                      <a:ext cx="139700" cy="76200"/>
                     </a:xfrm>
                     <a:prstGeom prst="rect">
                       <a:avLst/>
@@ -21112,6 +21113,11 @@
             </a:graphic>
           </wp:inline>
         </w:drawing>
+      </w:r>
+    </w:p>
+    <w:p>
+      <w:r>
+        <w:br w:type="page"/>
       </w:r>
     </w:p>
     <w:p>
@@ -21128,10 +21134,64 @@
         </w:pBdr>
       </w:pPr>
       <w:r>
-        <w:t xml:space="preserve">Shaded areas indicate a 95% confidence interval for the mean.</w:t>
-      </w:r>
-      <w:r>
-        <w:t xml:space="preserve"> </w:t>
+        <w:rPr>
+          <w:bCs/>
+          <w:b/>
+        </w:rPr>
+        <w:t xml:space="preserve">eFigure 2</w:t>
+      </w:r>
+      <w:r>
+        <w:t xml:space="preserve">: Mean difference in systolic blood pressure measured in the trial and as part of routine clinical practice over time.</w:t>
+      </w:r>
+      <w:r>
+        <w:t xml:space="preserve"> </w:t>
+      </w:r>
+    </w:p>
+    <w:p>
+      <w:pPr>
+        <w:jc w:val="center"/>
+        <w:pStyle w:val="Figure"/>
+      </w:pPr>
+      <w:r>
+        <w:rPr/>
+        <w:drawing xmlns:r="http://schemas.openxmlformats.org/officeDocument/2006/relationships">
+          <wp:inline distT="0" distB="0" distL="0" distR="0">
+            <wp:extent cx="10058400" cy="5486400"/>
+            <wp:docPr id="13" name="" descr=""/>
+            <wp:cNvGraphicFramePr>
+              <a:graphicFrameLocks xmlns:a="http://schemas.openxmlformats.org/drawingml/2006/main" noChangeAspect="1"/>
+            </wp:cNvGraphicFramePr>
+            <a:graphic xmlns:a="http://schemas.openxmlformats.org/drawingml/2006/main">
+              <a:graphicData uri="http://schemas.openxmlformats.org/drawingml/2006/picture">
+                <pic:pic xmlns:pic="http://schemas.openxmlformats.org/drawingml/2006/picture">
+                  <pic:nvPicPr>
+                    <pic:cNvPr id="14" name=""/>
+                    <pic:cNvPicPr>
+                      <a:picLocks noChangeAspect="1" noChangeArrowheads="1"/>
+                    </pic:cNvPicPr>
+                  </pic:nvPicPr>
+                  <pic:blipFill>
+                    <a:blip r:embed="rId80"/>
+                    <a:srcRect/>
+                    <a:stretch>
+                      <a:fillRect/>
+                    </a:stretch>
+                  </pic:blipFill>
+                  <pic:spPr bwMode="auto">
+                    <a:xfrm>
+                      <a:off x="0" y="0"/>
+                      <a:ext cx="139700" cy="76200"/>
+                    </a:xfrm>
+                    <a:prstGeom prst="rect">
+                      <a:avLst/>
+                    </a:prstGeom>
+                    <a:noFill/>
+                  </pic:spPr>
+                </pic:pic>
+              </a:graphicData>
+            </a:graphic>
+          </wp:inline>
+        </w:drawing>
       </w:r>
     </w:p>
     <w:p>
@@ -21148,13 +21208,33 @@
         </w:pBdr>
       </w:pPr>
       <w:r>
+        <w:t xml:space="preserve">Shaded areas indicate a 95% confidence interval for the mean.</w:t>
+      </w:r>
+      <w:r>
+        <w:t xml:space="preserve"> </w:t>
+      </w:r>
+    </w:p>
+    <w:p>
+      <w:pPr>
+        <w:pStyle w:val="BodyText"/>
+        <w:jc xmlns:w="http://schemas.openxmlformats.org/wordprocessingml/2006/main" w:val="left"/>
+        <w:spacing xmlns:w="http://schemas.openxmlformats.org/wordprocessingml/2006/main" w:after="0" w:before="0" w:line="240"/>
+        <w:ind xmlns:w="http://schemas.openxmlformats.org/wordprocessingml/2006/main" w:firstLine="0" w:left="0" w:right="0"/>
+        <w:pBdr xmlns:w="http://schemas.openxmlformats.org/wordprocessingml/2006/main">
+          <w:bottom w:val="none" w:sz="0" w:space="0" w:color="000000"/>
+          <w:top w:val="none" w:sz="0" w:space="0" w:color="000000"/>
+          <w:left w:val="none" w:sz="0" w:space="0" w:color="000000"/>
+          <w:right w:val="none" w:sz="0" w:space="0" w:color="000000"/>
+        </w:pBdr>
+      </w:pPr>
+      <w:r>
         <w:t xml:space="preserve">EHR denotes electronic health record.</w:t>
       </w:r>
     </w:p>
     <w:p>
       <w:pPr>
         <w:sectPr>
-          <w:pgMar w:header="720" w:bottom="180" w:top="180" w:right="360" w:left="360" w:footer="720" w:gutter="720"/>
+          <w:pgMar w:header="720" w:bottom="120" w:top="120" w:right="180" w:left="180" w:footer="720" w:gutter="720"/>
           <w:headerReference xmlns:w="http://schemas.openxmlformats.org/wordprocessingml/2006/main" xmlns:r="http://schemas.openxmlformats.org/officeDocument/2006/relationships" r:id="rId10" w:type="even"/>
           <w:headerReference xmlns:w="http://schemas.openxmlformats.org/wordprocessingml/2006/main" xmlns:r="http://schemas.openxmlformats.org/officeDocument/2006/relationships" r:id="rId9" w:type="default"/>
           <w:headerReference xmlns:w="http://schemas.openxmlformats.org/wordprocessingml/2006/main" xmlns:r="http://schemas.openxmlformats.org/officeDocument/2006/relationships" r:id="rId11" w:type="first"/>
@@ -21167,7 +21247,7 @@
         </w:sectPr>
       </w:pPr>
     </w:p>
-    <w:bookmarkEnd w:id="80"/>
+    <w:bookmarkEnd w:id="78"/>
     <w:sectPr xmlns:w="http://schemas.openxmlformats.org/wordprocessingml/2006/main">
       <w:pgMar w:header="720" w:bottom="1800" w:top="1800" w:right="720" w:left="720" w:footer="720" w:gutter="720"/>
       <w:pgSz w:h="16848" w:w="11952" w:orient="portrait"/>

</xml_diff>

<commit_message>
prep for conf slides
</commit_message>
<xml_diff>
--- a/doc/manuscript-rmd.docx
+++ b/doc/manuscript-rmd.docx
@@ -189,7 +189,7 @@
         <w:t xml:space="preserve"> </w:t>
       </w:r>
       <w:r>
-        <w:t xml:space="preserve">Karen C. Johnson, MD,</w:t>
+        <w:t xml:space="preserve">Karen C. Johnson, MD, MPH</w:t>
       </w:r>
       <w:r>
         <w:rPr>
@@ -425,7 +425,7 @@
         <w:t xml:space="preserve">7</w:t>
       </w:r>
       <w:r>
-        <w:t xml:space="preserve">Department of Preventive Medicine, University of Tennessee Health Science Center, Memphis.</w:t>
+        <w:t xml:space="preserve">Department of Preventive Medicine, University of Tennessee Health Science Center, Memphis TN.</w:t>
       </w:r>
       <w:r>
         <w:t xml:space="preserve"> </w:t>
@@ -990,7 +990,7 @@
         <w:t xml:space="preserve">10</w:t>
       </w:r>
       <w:r>
-        <w:t xml:space="preserve"> Deaths ascertained in 2020 were based on the NDI preliminary data release. CVD mortality for NDI-based follow-up used the NDI Plus System, which automatically identifies underlying causes of death from death certificates, including conversion to ICD-10 codes. we defined CVD mortality as any death containing the ICD-10 codes of I00 to I99.</w:t>
+        <w:t xml:space="preserve"> Deaths ascertained in 2020 were based on the NDI preliminary data release. CVD mortality for NDI-based follow-up used the NDI Plus System, which automatically identifies underlying causes of death from death certificates, including conversion to ICD-10 codes. We defined CVD mortality as any death containing the ICD-10 codes of I00 to I99.</w:t>
       </w:r>
       <w:r>
         <w:rPr>
@@ -1020,7 +1020,7 @@
         <w:t xml:space="preserve">12</w:t>
       </w:r>
       <w:r>
-        <w:t xml:space="preserve"> We identified 3074 participants with 3 or more outpatient and trial BP measurements. After excluding 130 participants without EHR data following July 2016 (i.e., conclusion of the trial phase), a total of 2944 patients were included for the ancillary analysis. Because encounter type information was inconsistently available (i.e. outpatient, inpatient, observation, etc.), we defined a BP measurement as outpatient if there were was not a BP measurement on the preceding or following day, and if there were 2 or less BP measurements on a particular day. We averaged outpatient EHR BP readings when there were 2 on the same day.</w:t>
+        <w:t xml:space="preserve"> We identified 3074 participants with 3 or more outpatient and trial BP measurements. After excluding 130 participants without EHR data following July 2016 (i.e., conclusion of the trial phase), a total of 2944 patients were included for the ancillary BP analysis. Because encounter type information was inconsistently available (i.e. outpatient, inpatient, observation, etc.), we defined a BP measurement as outpatient if there was not a BP measurement on the preceding or following day, and if there were 2 or less BP measurements on a particular day. We averaged outpatient EHR BP readings when there were 2 on the same day.</w:t>
       </w:r>
     </w:p>
     <w:p>
@@ -1325,7 +1325,7 @@
         <w:pStyle w:val="FirstParagraph"/>
       </w:pPr>
       <w:r>
-        <w:t xml:space="preserve">The current study analyzed all-cause and CVD-mortality among SPRINT participants up to 10 years following randomization, finding that the benefits associated with intensive treatment quickly attenuated after the trial intervention was discontinued. Time-varying estimates of the benefit of intensive treatment for all-cause mortality were attenuated at 2.8 years while the benefit for CVD-mortality was attenuated at 5.6 years post-randomization. Findings from our ancillary study of outpatient SBP measured in routine clinical practice indicated that the difference in SBP between treatment groups diminished over time, with no detectable difference in SBP approximately 9 years after randomization. These results in combination with the primary findings of SPRINT indicate that the beneficial effect of intensive treatment among adults with hypertension appears to diminish if BP control is not sustained.</w:t>
+        <w:t xml:space="preserve">The current study analyzed all-cause and CVD-mortality among SPRINT participants up to 10 years following randomization, finding that the benefits associated with intensive treatment quickly attenuated as SBP levels increased after the trial intervention was discontinued. Time-varying estimates of the benefit of intensive treatment for all-cause mortality were attenuated at 2.8 years while the benefit for CVD-mortality was attenuated at 5.6 years post-randomization. Findings from our ancillary study of outpatient SBP measured in routine clinical practice indicated that the difference in SBP between treatment groups diminished over time, with no detectable difference in SBP approximately 9 years after randomization. These results in combination with the primary findings of SPRINT indicate that the beneficial effect of intensive treatment among adults with hypertension appears to diminish if BP control is not sustained.</w:t>
       </w:r>
     </w:p>
     <w:p>
@@ -1399,7 +1399,7 @@
         <w:t xml:space="preserve">29</w:t>
       </w:r>
       <w:r>
-        <w:t xml:space="preserve"> Evidenced-based strategies to improve BP control addressed in the call to action include implementing treatment protocols, using integrated care teams, providing clinicians feedback on their performance, and promoting shared patient-provider management with self-measured BP monitoring. During the SPRINT trial, participants received team-based care consistent with strategies outlined in the 2020 call to action and providers received real time feedback on individual and aggregate participant blood pressure control. After the trial phase, when these protocols were no longer followed, the incidence of all-cause mortality approximately doubled in both treatment groups. These data emphasize the benefit that can be realized by implementing the goals and strategies of the 2020 US Surgeon General’s call to action. Future research should continue to evaluate strategies for obtaining consistent BP control in clinical settings to reduce the burden of CVD, which remains the leading cause of death for US adults.</w:t>
+        <w:t xml:space="preserve"> Evidenced-based strategies to improve BP control addressed in the call to action include implementing treatment protocols, using integrated care teams, providing clinicians feedback on their performance, and promoting shared patient-provider management with self-measured BP monitoring. During the SPRINT trial, participants received team-based care consistent with strategies outlined in the 2020 call to action and providers received real time feedback on individual and aggregate participant blood pressure control. After the trial phase, when these protocols were no longer followed by the primary care providers, the incidence of all-cause mortality approximately doubled in both treatment groups. These data emphasize the benefit that can be realized by implementing the goals and strategies of the 2020 US Surgeon General’s call to action. Future research should continue to evaluate strategies for obtaining consistent BP control in clinical settings to reduce the burden of CVD, which remains the leading cause of death for US adults.</w:t>
       </w:r>
     </w:p>
     <w:p>
@@ -1407,7 +1407,16 @@
         <w:pStyle w:val="BodyText"/>
       </w:pPr>
       <w:r>
-        <w:t xml:space="preserve">This study has several limitations. First, while we restricted analyses to high quality NDI matches, misclassification in linking participants to the NDI is possible. Second, while several studies have shown reasonable performance of using NDI diagnosis codes for defining CVD mortality, it is not as robust as the adjudication process used in the primary follow-up for the trial. Third, information about SBP control after the trial was limited to routine outpatient SBP values extracted from the EHR, which are known to poorly reflect the standardized BP measurement process used during the SPRINT trial.</w:t>
+        <w:t xml:space="preserve">This study has several limitations. First, while we restricted analyses to high quality NDI matches, misclassification in linking participants to the NDI is possible. Second, while several studies have shown reasonable performance of using NDI diagnosis codes for defining CVD mortality,</w:t>
+      </w:r>
+      <w:r>
+        <w:rPr>
+          <w:vertAlign w:val="superscript"/>
+        </w:rPr>
+        <w:t xml:space="preserve">11</w:t>
+      </w:r>
+      <w:r>
+        <w:t xml:space="preserve"> it is not as robust as the adjudication process used in the primary follow-up for the trial. Third, information about SBP control after the trial was limited to routine outpatient SBP values extracted from the EHR, which are known to poorly reflect the standardized BP measurement process used during the SPRINT trial.</w:t>
       </w:r>
       <w:r>
         <w:rPr>
@@ -3982,7 +3991,7 @@
         <w:t xml:space="preserve">Figure 2</w:t>
       </w:r>
       <w:r>
-        <w:t xml:space="preserve">: All-cause mortality hazard ratio for participants randomized to intensive versus standard treatment.</w:t>
+        <w:t xml:space="preserve">: All-cause mortality hazard ratio subgroup analysis for participants randomized to intensive versus standard treatment.</w:t>
       </w:r>
     </w:p>
     <w:p>
@@ -4046,7 +4055,7 @@
         </w:pBdr>
       </w:pPr>
       <w:r>
-        <w:t xml:space="preserve">The trial phase and observational phase do not overlap for individual participants, but due to participants being randomized on different days, there is an overlap in the trial and observational phase for the population when time is measured relative to the date of randomization.</w:t>
+        <w:t xml:space="preserve">P-values test for heterogeneity in the treatment effect among subgroups and were not adjusted for multiple testing.</w:t>
       </w:r>
     </w:p>
     <w:p>
@@ -4183,7 +4192,7 @@
         <w:t xml:space="preserve">Figure 4</w:t>
       </w:r>
       <w:r>
-        <w:t xml:space="preserve">: Cardiovascular mortality hazard ratio for participants randomized to intensive versus standard treatment.</w:t>
+        <w:t xml:space="preserve">: Cardiovascular mortality hazard ratio subgroup analysis for participants randomized to intensive versus standard treatment.</w:t>
       </w:r>
     </w:p>
     <w:p>
@@ -4247,7 +4256,7 @@
         </w:pBdr>
       </w:pPr>
       <w:r>
-        <w:t xml:space="preserve">The trial phase and observational phase do not overlap for individual participants, but due to participants being randomized on different days, there is an overlap in the trial and observational phase for the population when time is measured relative to the date of randomization.</w:t>
+        <w:t xml:space="preserve">P-values test for heterogeneity in the treatment effect among subgroups and were not adjusted for multiple testing.</w:t>
       </w:r>
     </w:p>
     <w:p>
@@ -4702,7 +4711,7 @@
         <w:t xml:space="preserve">6</w:t>
       </w:r>
       <w:r>
-        <w:t xml:space="preserve">Division of Nephrology and Hypertension, Department of Internal Medicine, University of Utah School of Medicine, Salt Lake Cite, UT.</w:t>
+        <w:t xml:space="preserve">Division of Nephrology and Hypertension, Department of Internal Medicine, University of Utah School of Medicine, Salt Lake City, UT.</w:t>
       </w:r>
       <w:r>
         <w:t xml:space="preserve"> </w:t>

</xml_diff>

<commit_message>
draft rdy for NMP review; time to submit?
</commit_message>
<xml_diff>
--- a/doc/manuscript-rmd.docx
+++ b/doc/manuscript-rmd.docx
@@ -750,7 +750,7 @@
         <w:t xml:space="preserve">RESULTS</w:t>
       </w:r>
       <w:r>
-        <w:t xml:space="preserve">. Among 9361 randomized participants, the mean (standard deviation) age was 67.9 (9.4) years and 35.6% were women. Over the median intervention phase of 3.3 years, intensive treatment was beneficial for both cardiovascular mortality (Hazard Ratio [HR] = 0.66, 95% confidence interval [CI] 0.49 to 0.89) and all-cause mortality (HR = 0.83, 95% CI 0.68 to 1.01). However, at the median total follow-up of 8.8 years, there was no longer evidence of benefit for cardiovascular mortality (HR = 1.02, 95% CI 0.84 to 1.24) or all-cause mortality (HR = 1.08, 95% CI 0.94 to 1.23). In a subgroup of 2944 participants, the estimated mean (95% CI) outpatient SBP among participants randomized to intensive treatment increased from 132.8 (132.0, 133.7) at five years to 140.4 (137.8, 143.0) ten years post-randomization.</w:t>
+        <w:t xml:space="preserve">. Among 9361 randomized participants, the mean (standard deviation) age was 67.9 (9.4) years and 35.6% were women. Over the median intervention phase of 3.3 years, intensive treatment was beneficial for both cardiovascular mortality (Hazard Ratio [HR] = 0.66, 95% confidence interval [CI] 0.49 to 0.89) and all-cause mortality (HR = 0.83, 95% CI 0.68 to 1.01). However, at the median total follow-up of 8.8 years, there was no longer evidence of benefit for cardiovascular mortality (HR = 1.02, 95% CI 0.84 to 1.24) or all-cause mortality (HR = 1.08, 95% CI 0.94 to 1.23). In a subgroup of 2944 participants, the estimated mean (95% CI) outpatient SBP among participants randomized to intensive treatment increased from 132.8 (132.0, 133.7) at five years to 140.4 (137.8, 143.0) ten years following randomization.</w:t>
       </w:r>
     </w:p>
     <w:p>
@@ -797,7 +797,7 @@
         <w:t xml:space="preserve">1</w:t>
       </w:r>
       <w:r>
-        <w:t xml:space="preserve"> The Systolic Blood Pressure Intervention Trial (SPRINT) showed that intensive treatment, defined by a SBP target &lt; 120 mm Hg, reduced the risk for cardiovascular and all-cause mortality.</w:t>
+        <w:t xml:space="preserve"> The Systolic Blood Pressure Intervention Trial (SPRINT) showed that intensive treatment, defined by a SBP target &lt; 120 mm Hg, reduced the risk for cardiovascular and all-cause mortality compared with treatment to an SBP target of &lt; 140 mm Hg.</w:t>
       </w:r>
       <w:r>
         <w:rPr>
@@ -806,31 +806,16 @@
         <w:t xml:space="preserve">2</w:t>
       </w:r>
       <w:r>
-        <w:t xml:space="preserve"> Because a clear benefit was evident for intensive treatment after a median follow-up of 3.3 years, SPRINT was stopped early. However, the persistence of benefit after the trial was stopped (i.e.,</w:t>
-      </w:r>
-      <w:r>
-        <w:t xml:space="preserve"> </w:t>
-      </w:r>
-      <w:r>
-        <w:t xml:space="preserve">“</w:t>
-      </w:r>
-      <w:r>
-        <w:t xml:space="preserve">legacy</w:t>
-      </w:r>
-      <w:r>
-        <w:t xml:space="preserve">”</w:t>
-      </w:r>
-      <w:r>
-        <w:t xml:space="preserve"> </w:t>
-      </w:r>
-      <w:r>
-        <w:t xml:space="preserve">effect) of intensive treatment on cardiovascular and all-cause mortality has not been evaluated.</w:t>
+        <w:t xml:space="preserve"> Because a clear benefit was evident for intensive antihypertensive drug treatment after a median follow-up of 3.3 years, the trial was stopped early. However, the longer-term effect of randomization to intensive treatment on cardiovascular and all-cause mortality after the trial (i.e., the legacy effect)</w:t>
       </w:r>
       <w:r>
         <w:rPr>
           <w:vertAlign w:val="superscript"/>
         </w:rPr>
         <w:t xml:space="preserve">3</w:t>
+      </w:r>
+      <w:r>
+        <w:t xml:space="preserve"> has not been evaluated.</w:t>
       </w:r>
     </w:p>
     <w:p>
@@ -838,7 +823,7 @@
         <w:pStyle w:val="BodyText"/>
       </w:pPr>
       <w:r>
-        <w:t xml:space="preserve">The objective of the current study was to evaluate the effect of stopping intensive treatment as specified by the SPRINT trial protocol by analyzing post-trial all-cause and cardiovascular mortality. A secondary objective was to examine SBP following the discontinuation of the trial intervention. To accomplish these objectives, we linked participants to the National Death Index (NDI) from 2016 through 2020 and extracted longitudinal outpatient measurements of SBP from 20xx to 2020 available in the electronic health record (EHR) for a subset of trial participants.</w:t>
+        <w:t xml:space="preserve">The objective of the current study was to evaluate the long-term legacy effect of intensive treatment on mortality by passive follow-up using administrative data sources. We linked participants to the National Death Index (NDI) from 2016 through 2020, adding 4 years of follow-up after the conclusion of trial visits. A secondary objective was to examine change in attained BP levels following the discontinuation of the trial intervention and study visits. To examine this issue, we extracted longitudinal outpatient measurements of SBP from 2010 to 2020 available in the electronic health record (EHR) for a subset of trial participants.</w:t>
       </w:r>
     </w:p>
     <w:bookmarkEnd w:id="22"/>
@@ -872,7 +857,7 @@
         <w:t xml:space="preserve">2,4</w:t>
       </w:r>
       <w:r>
-        <w:t xml:space="preserve"> Briefly, it was a multicenter randomized clinical trial that compared two strategies for managing SBP in older adults with hypertension who were at increased risk of CVD. Participants were aged 50 years or older and had an SBP between 130 and 180 mm Hg at the screening visit, depending on the number of anti-hypertensive agents prescribed. Participants were considered to have an increased cardiovascular risk if they had clinical or subclinical cardiovascular disease, chronic kidney disease (CKD), or a Framingham Risk Score of 15% or greater or if they were aged 75 years or older. Individuals residing in a nursing home, persons with a diagnosis of dementia (based on medical record review), and those treated with medications primarily used for dementia therapy were excluded, as were persons with prevalent diabetes mellitus, history of stroke, proteinuria &gt; 1 gram per day, or polycystic kidney disease. Individuals at 102 sites in the United States and Puerto Rico were randomized (1:1) to a SBP goal of less than 120 mm Hg (intensive treatment group, n = 4678) or a goal of less than 140 mm Hg (standard treatment group, n = 4683), using random permuted blocks with the randomization stratified by clinic site. Randomization began on November 8, 2010 and ended in March 2013. In addition to the trial’s intervention phase, which spanned November 8, 2010 through August 20, 2015, when the administrative decision to stop the trial was made, the current study includes as part of the</w:t>
+        <w:t xml:space="preserve"> Briefly, it was a multicenter randomized clinical trial that compared two strategies for managing SBP in older adults with hypertension who were at increased risk for CVD. Participants were aged 50 years or older and had an SBP between 130 and 180 mm Hg at the screening visit, depending on the use and number of anti-hypertensive agents prescribed. Participants were considered to have an increased cardiovascular risk if they had clinical or subclinical cardiovascular disease, chronic kidney disease (CKD), a Framingham Risk Score of 15% or greater, or if they were aged 75 years or older. Individuals residing in a nursing home, with a diagnosis of dementia (based on medical record review), and those treated with medications prescribed for dementia were excluded, as were persons with prevalent diabetes mellitus, history of stroke, proteinuria &gt; 1 gram per day, or polycystic kidney disease. Individuals at 102 sites in the United States and Puerto Rico were randomized (1:1) to a SBP goal of less than 120 mm Hg (intensive treatment group, n = 4678) or a goal of less than 140 mm Hg (standard treatment group, n = 4683), using random permuted blocks with the randomization stratified by clinic site. Randomization began on November 8, 2010 and ended in March 2013. On August 20, 2015, the Director of the National Heart, Lung, and Blood Institute accepted the data and safety monitoring board’s recommendation to inform the investigators and participants of the cardiovascular results, and decided to stop the trial, early, for benefit. In addition to the trial’s intervention phase, which spanned November 8, 2010 through August 20, 2015, when the administrative decision to stop the trial was made, the current study includes as part of the</w:t>
       </w:r>
       <w:r>
         <w:t xml:space="preserve"> </w:t>
@@ -890,7 +875,7 @@
         <w:t xml:space="preserve"> </w:t>
       </w:r>
       <w:r>
-        <w:t xml:space="preserve">the additional period of study-provided antihypertensive medications prior to the final closeout visit on July 1, 2016 (eFigure 1). Observational follow-up continued through December 2020</w:t>
+        <w:t xml:space="preserve">the additional period of study-provided antihypertensive medications prior to the final closeout visit on July 1, 2016 (eFigure 1). Observational follow-up continued through December 2020. The study was approved by the institutional review board at each participating site, and each participant provided written informed consent. The study is registered at ClinicalTrials.gov (NCT01206062).</w:t>
       </w:r>
     </w:p>
     <w:p>
@@ -898,26 +883,59 @@
         <w:pStyle w:val="BodyText"/>
       </w:pPr>
       <w:r>
-        <w:t xml:space="preserve">As trial follow-up visits and provision of antihypertensive medication continued through July 2016,</w:t>
-      </w:r>
-      <w:r>
-        <w:rPr>
-          <w:vertAlign w:val="superscript"/>
-        </w:rPr>
-        <w:t xml:space="preserve">2</w:t>
-      </w:r>
-      <w:r>
-        <w:t xml:space="preserve"> the current study considers a trial phase spanning from November 8, 2010 through July 2016 and an observational phase spanning from August 2017 through December, 2020 (</w:t>
-      </w:r>
-      <w:r>
         <w:rPr>
           <w:bCs/>
           <w:b/>
         </w:rPr>
-        <w:t xml:space="preserve">eFigure 1</w:t>
-      </w:r>
-      <w:r>
-        <w:t xml:space="preserve">). The study was approved by the institutional review board at each participating site, and each participant provided written informed consent. The study is registered at ClinicalTrials.gov (NCT01206062).</w:t>
+        <w:t xml:space="preserve">Baseline Study Measurements</w:t>
+      </w:r>
+      <w:r>
+        <w:t xml:space="preserve">: Sociodemographic data were collected at baseline, with race or ethnicity information collected via self-report. In the current study, the estimated glomerular filtration rate (eGFR) was calculated by the race-free 2021 CKD-EPI creatinine equation.</w:t>
+      </w:r>
+      <w:r>
+        <w:rPr>
+          <w:vertAlign w:val="superscript"/>
+        </w:rPr>
+        <w:t xml:space="preserve">5</w:t>
+      </w:r>
+      <w:r>
+        <w:t xml:space="preserve"> Cognitive function was assessed using the Montreal Cognitive Assessment (MoCA).</w:t>
+      </w:r>
+      <w:r>
+        <w:rPr>
+          <w:vertAlign w:val="superscript"/>
+        </w:rPr>
+        <w:t xml:space="preserve">6</w:t>
+      </w:r>
+      <w:r>
+        <w:t xml:space="preserve"> Lower cognitive function was defined as scoring at or below the estimated age and education-specific normative 10th percentile from the Irish Longitudinal Study of Aging,</w:t>
+      </w:r>
+      <w:r>
+        <w:rPr>
+          <w:vertAlign w:val="superscript"/>
+        </w:rPr>
+        <w:t xml:space="preserve">7</w:t>
+      </w:r>
+      <w:r>
+        <w:t xml:space="preserve"> after adding three points to the scores of non-White participants.</w:t>
+      </w:r>
+      <w:r>
+        <w:rPr>
+          <w:vertAlign w:val="superscript"/>
+        </w:rPr>
+        <w:t xml:space="preserve">8</w:t>
+      </w:r>
+      <w:r>
+        <w:t xml:space="preserve"> We defined frailty status at baseline using a 36-item Frailty Index (FI) based upon the model of deficit accumulation.</w:t>
+      </w:r>
+      <w:r>
+        <w:rPr>
+          <w:vertAlign w:val="superscript"/>
+        </w:rPr>
+        <w:t xml:space="preserve">9</w:t>
+      </w:r>
+      <w:r>
+        <w:t xml:space="preserve"> The FI is calculated as the sum of the score for each deficit divided by the total number of nonmissing items. We categorized frailty status as fit (FI ≤ 0.10), less fit (0.10 &lt; FI ≤ 0.21), or frail (FI &gt; 0.21).</w:t>
       </w:r>
     </w:p>
     <w:p>
@@ -929,55 +947,52 @@
           <w:bCs/>
           <w:b/>
         </w:rPr>
-        <w:t xml:space="preserve">Baseline Study Measurements</w:t>
-      </w:r>
-      <w:r>
-        <w:t xml:space="preserve">: Sociodemographic data were collected at baseline, with race or ethnicity information collected via self-report. The estimated glomerular filtration rate (eGFR) was calculated by the race-free 2021 CKD-EPI creatinine equation.</w:t>
+        <w:t xml:space="preserve">National Death Index Linkage</w:t>
+      </w:r>
+      <w:r>
+        <w:t xml:space="preserve">: Outcomes of interest included all-cause and cardiovascular mortality. Methods of ascertainment and adjudication through the course of trial follow-up have been previously described.</w:t>
       </w:r>
       <w:r>
         <w:rPr>
           <w:vertAlign w:val="superscript"/>
         </w:rPr>
-        <w:t xml:space="preserve">5</w:t>
-      </w:r>
-      <w:r>
-        <w:t xml:space="preserve"> Cognitive function was assessed using the Montreal Cognitive Assessment (MoCA).</w:t>
+        <w:t xml:space="preserve">2</w:t>
+      </w:r>
+      <w:r>
+        <w:t xml:space="preserve"> In the final report of the SPRINT trial, mortality was ascertained through a US National Death Index (NDI) search completed in December 2016.</w:t>
       </w:r>
       <w:r>
         <w:rPr>
           <w:vertAlign w:val="superscript"/>
         </w:rPr>
-        <w:t xml:space="preserve">6</w:t>
-      </w:r>
-      <w:r>
-        <w:t xml:space="preserve"> Lower cognitive function was defined as scoring at or below the estimated age and education-specific normative 10th percentile from the Irish Longitudinal Study of Aging,</w:t>
+        <w:t xml:space="preserve">2</w:t>
+      </w:r>
+      <w:r>
+        <w:t xml:space="preserve"> For the current analysis, we completed an NDI search including deaths through December 2020. Possible matches were identified according to NDI guidelines.</w:t>
       </w:r>
       <w:r>
         <w:rPr>
           <w:vertAlign w:val="superscript"/>
         </w:rPr>
-        <w:t xml:space="preserve">7</w:t>
-      </w:r>
-      <w:r>
-        <w:t xml:space="preserve"> after adding three points to the scores of non-White participants.</w:t>
+        <w:t xml:space="preserve">10</w:t>
+      </w:r>
+      <w:r>
+        <w:t xml:space="preserve"> Deaths were treated as confirmed if they were a Class 1 match, or a Class 2, 3, or 4 match with a probabilistic score above cutoffs recommended by the NDI.</w:t>
       </w:r>
       <w:r>
         <w:rPr>
           <w:vertAlign w:val="superscript"/>
         </w:rPr>
-        <w:t xml:space="preserve">8</w:t>
-      </w:r>
-      <w:r>
-        <w:t xml:space="preserve"> We defined frailty status at baseline using a 36-item Frailty Index (FI) based upon the model of deficit accumulation.</w:t>
+        <w:t xml:space="preserve">10</w:t>
+      </w:r>
+      <w:r>
+        <w:t xml:space="preserve"> Deaths ascertained in 2020 were based on the NDI preliminary data release. CVD mortality for NDI-based follow-up used the NDI Plus System, which automatically identifies underlying causes of death from death certificates, including conversion to ICD-10 codes. We defined CVD mortality as any death containing the ICD-10 codes of I00 to I99.</w:t>
       </w:r>
       <w:r>
         <w:rPr>
           <w:vertAlign w:val="superscript"/>
         </w:rPr>
-        <w:t xml:space="preserve">9</w:t>
-      </w:r>
-      <w:r>
-        <w:t xml:space="preserve"> The FI is calculated as the sum of the score for each deficit divided by the total number of nonmissing items. We categorized frailty status as fit (FI ≤ 0.10), less fit (0.10 &lt; FI ≤ 0.21), or frail (FI &gt; 0.21).</w:t>
+        <w:t xml:space="preserve">11</w:t>
       </w:r>
     </w:p>
     <w:p>
@@ -989,63 +1004,6 @@
           <w:bCs/>
           <w:b/>
         </w:rPr>
-        <w:t xml:space="preserve">National Death Index Linkage</w:t>
-      </w:r>
-      <w:r>
-        <w:t xml:space="preserve">: Outcomes of interest included all-cause and cardiovascular mortality. Methods of ascertainment and adjudication through the course of trial follow-up have been previously described.</w:t>
-      </w:r>
-      <w:r>
-        <w:rPr>
-          <w:vertAlign w:val="superscript"/>
-        </w:rPr>
-        <w:t xml:space="preserve">2</w:t>
-      </w:r>
-      <w:r>
-        <w:t xml:space="preserve"> In the final report of the SPRINT trial, mortality was ascertained through a US National Death Index (NDI) search completed in December 2016.</w:t>
-      </w:r>
-      <w:r>
-        <w:rPr>
-          <w:vertAlign w:val="superscript"/>
-        </w:rPr>
-        <w:t xml:space="preserve">2</w:t>
-      </w:r>
-      <w:r>
-        <w:t xml:space="preserve"> For the current analysis, we completed an NDI search including deaths through 2020. As the NDI is continuously updated, the current analysis includes some deaths in 2016 that were not identified at the time of the final SPRINT report. Possible matches were identified according to NDI guidelines.</w:t>
-      </w:r>
-      <w:r>
-        <w:rPr>
-          <w:vertAlign w:val="superscript"/>
-        </w:rPr>
-        <w:t xml:space="preserve">10</w:t>
-      </w:r>
-      <w:r>
-        <w:t xml:space="preserve"> Deaths were treated as confirmed if they were a Class 1 match, or a Class 2, 3, or 4 match with a probabilistic score above cutoffs recommended by the NDI.</w:t>
-      </w:r>
-      <w:r>
-        <w:rPr>
-          <w:vertAlign w:val="superscript"/>
-        </w:rPr>
-        <w:t xml:space="preserve">10</w:t>
-      </w:r>
-      <w:r>
-        <w:t xml:space="preserve"> Deaths ascertained in 2020 were based on the NDI preliminary data release. CVD mortality for NDI-based follow-up used the NDI Plus System, which automatically identifies underlying causes of death from death certificates, including conversion to ICD-10 codes. We defined CVD mortality as any death containing the ICD-10 codes of I00 to I99.</w:t>
-      </w:r>
-      <w:r>
-        <w:rPr>
-          <w:vertAlign w:val="superscript"/>
-        </w:rPr>
-        <w:t xml:space="preserve">11</w:t>
-      </w:r>
-    </w:p>
-    <w:p>
-      <w:pPr>
-        <w:pStyle w:val="BodyText"/>
-      </w:pPr>
-      <w:r>
-        <w:rPr>
-          <w:bCs/>
-          <w:b/>
-        </w:rPr>
         <w:t xml:space="preserve">EHR Ancillary Study</w:t>
       </w:r>
       <w:r>
@@ -1058,7 +1016,7 @@
         <w:t xml:space="preserve">12</w:t>
       </w:r>
       <w:r>
-        <w:t xml:space="preserve"> We identified 3074 participants with 3 or more outpatient and trial BP measurements. After excluding 130 participants without EHR data following July 2016 (i.e., conclusion of the trial phase), a total of 2944 patients were included for the ancillary BP analysis. Because encounter type information was inconsistently available (i.e. outpatient, inpatient, observation, etc.), we defined a BP measurement as outpatient if there was not a BP measurement on the preceding or following day, and if there were 2 or less BP measurements on a particular day. We averaged outpatient EHR BP readings when there were 2 on the same day.</w:t>
+        <w:t xml:space="preserve"> We identified 3074 participants with 3 or more electronic health record reports of outpatient BP measurements during the trial. After excluding 130 participants without EHR data following July 2016 (i.e., conclusion of the trial phase), a total of 2944 patients were included for the ancillary BP analysis. Because encounter type information was inconsistently available (i.e. outpatient, inpatient, observation, etc.), we defined a BP measurement as outpatient if there was not a BP measurement on the preceding or following day, and if there were 2 or less BP measurements on a particular day. We averaged outpatient EHR BP readings when there were 2 on the same day.</w:t>
       </w:r>
     </w:p>
     <w:p>
@@ -1141,7 +1099,7 @@
         </w:r>
       </w:hyperlink>
       <w:r>
-        <w:t xml:space="preserve">]) with multiple auxiliary R packages.</w:t>
+        <w:t xml:space="preserve">]) with assistance from multiple R packages.</w:t>
       </w:r>
       <w:r>
         <w:rPr>
@@ -1202,7 +1160,7 @@
         <w:t xml:space="preserve"> </w:t>
       </w:r>
       <w:r>
-        <w:t xml:space="preserve">percentile. Compared to participants not included in the ancillary EHR study, participants included were more likely to be male, were older, had lower SBP and higher scores on the MoCA, and had a higher prevalence of CKD.</w:t>
+        <w:t xml:space="preserve">percentile. Compared to participants not included in the ancillary EHR study, participants included were more likely to be male, older, with lower SBP and higher scores on the MoCA, and a higher prevalence of CKD.</w:t>
       </w:r>
     </w:p>
     <w:p>
@@ -1229,7 +1187,7 @@
         <w:t xml:space="preserve">eTable 2</w:t>
       </w:r>
       <w:r>
-        <w:t xml:space="preserve">). The hazard ratio (HR) for all-cause mortality comparing intensive to standard treatment was 0.83 (95% confidence interval [CI] 0.68, 1.01) during the trial phase, and 1.08 (95% CI 0.94, 1.23) during the observational phase. The continuous time-dependent effect of intensive versus standard treatment indicated a benefit for all-cause mortality from 1.03 to 2.8 years from randomization, and was attenuated throughout the remainder of the observational phase (</w:t>
+        <w:t xml:space="preserve">). The hazard ratio (HR) for all-cause mortality comparing intensive to standard treatment was 0.83 (95% confidence interval [CI] 0.68, 1.01) during the trial phase, and 1.08 (95% CI 0.94, 1.23) during the observational phase. The continuous time-dependent effect of intensive versus standard treatment indicated a benefit for all-cause mortality from 1.03 to 2.8 years following randomization, and was attenuated throughout the remainder of the observational phase (</w:t>
       </w:r>
       <w:r>
         <w:rPr>
@@ -1266,7 +1224,7 @@
         <w:t xml:space="preserve">Cardiovascular Mortality</w:t>
       </w:r>
       <w:r>
-        <w:t xml:space="preserve">. A total of 248 and 273 CVD deaths occurred among participants randomized to intensive and standard treatment, respectively (</w:t>
+        <w:t xml:space="preserve">. During the 8.8 years of follow-up, a total of 248 and 273 CVD deaths occurred among participants randomized to intensive and standard treatment, respectively (</w:t>
       </w:r>
       <w:r>
         <w:rPr>
@@ -1298,7 +1256,7 @@
         <w:t xml:space="preserve"> </w:t>
       </w:r>
       <w:r>
-        <w:t xml:space="preserve">percentile had lower CVD mortality risk during the trial phase compared to their counterparts randomized to standard treatment, but there was no evidence that intensive treatment during the trial phase produced benefit for CVD mortality during the observational phase (</w:t>
+        <w:t xml:space="preserve">percentile had a lower CVD mortality risk during the trial phase compared to their counterparts randomized to standard treatment, but there was no evidence that intensive treatment during the trial phase produced benefit for CVD mortality during the observational phase (</w:t>
       </w:r>
       <w:r>
         <w:rPr>
@@ -1325,7 +1283,7 @@
         <w:t xml:space="preserve">Blood Pressure</w:t>
       </w:r>
       <w:r>
-        <w:t xml:space="preserve">. Amongst a subset of 2944 trial participants, the median number of outpatient BP measurements extracted from the EHR during the observational phase of follow-up was 20 (IQR 10 to 34). The estimated mean (95% CI) SBP among participants randomized to intensive treatment was 132.8 (132.0, 133.7) at 5 years and 140.4 (137.8, 143.0) at 10 years post-randomization (</w:t>
+        <w:t xml:space="preserve">. Amongst a subset of 2944 trial participants, the median number of outpatient BP measurements extracted from the EHR during the observational phase of follow-up was 20 (interquartile range: 10 to 34). The estimated mean (95% CI) SBP among participants randomized to intensive treatment was 132.8 (132.0, 133.7) at 5 years following randomization and 140.4 (137.8, 143.0) at 10 years following randomization (</w:t>
       </w:r>
       <w:r>
         <w:rPr>
@@ -1335,7 +1293,7 @@
         <w:t xml:space="preserve">Figure 5</w:t>
       </w:r>
       <w:r>
-        <w:t xml:space="preserve">). For participants randomized to standard treatment, mean (95% CI) SBP was estimated to be 138.8 (137.9, 139.6) at 5 years and 140.2 (137.7, 142.6) post-randomization. The between-group difference in mean SBP levels (intensive minus standard) was 5.9 (5.2, 6.7) mm Hg at 5 years post-randomization and was reduced to 5.9 (5.2, 6.7) at 10 years post-randomization (</w:t>
+        <w:t xml:space="preserve">). For participants randomized to standard treatment, mean (95% CI) SBP was estimated to be 138.8 (137.9, 139.6) at 5 years following randomization and 140.2 (137.7, 142.6) at 10 years following randomization. The between-group difference in mean SBP levels (intensive minus standard) was 5.9 (5.2, 6.7) mm Hg at 5 years following randomization and was reduced to -0.21 (-3.6, 3.2) at 10 years following randomization (</w:t>
       </w:r>
       <w:r>
         <w:rPr>
@@ -1363,7 +1321,7 @@
         <w:pStyle w:val="FirstParagraph"/>
       </w:pPr>
       <w:r>
-        <w:t xml:space="preserve">The current study analyzed all-cause and CVD-mortality among SPRINT participants up to 10 years following randomization, finding that the benefits associated with intensive treatment quickly attenuated as SBP levels increased after the trial intervention was discontinued. Time-varying estimates of the benefit of intensive treatment for all-cause mortality were attenuated at 2.8 years while the benefit for CVD-mortality was attenuated at 5.6 years post-randomization. Findings from our ancillary study of outpatient SBP measured in routine clinical practice indicated that the difference in SBP between treatment groups diminished over time, with no detectable difference in SBP approximately 9 years after randomization. These results in combination with the primary findings of SPRINT indicate that the beneficial effect of intensive treatment among adults with hypertension appears to diminish if BP control is not sustained.</w:t>
+        <w:t xml:space="preserve">The current study analyzed all-cause and CVD-mortality among trial participants up to 10 years following randomization, finding that the benefits associated with intensive treatment quickly attenuated after the trial intervention was discontinued. Time-varying estimates of the benefit of intensive treatment for all-cause mortality were attenuated at 2.8 years while the benefit for CVD-mortality was attenuated at 5.6 years following randomization. Findings from our ancillary study of outpatient SBP measured in routine clinical practice indicated that the difference in SBP between treatment groups diminished steadily over time, with no detectable difference in SBP approximately 9 years after randomization. These results in combination with the primary findings of the trial indicate that the beneficial effect of intensive treatment among adults with hypertension appears to diminish if BP control is not sustained.</w:t>
       </w:r>
     </w:p>
     <w:p>
@@ -1371,16 +1329,70 @@
         <w:pStyle w:val="BodyText"/>
       </w:pPr>
       <w:r>
-        <w:t xml:space="preserve">The Strategy of Blood Pressure Intervention in the Elderly Hypertensive Patients (STEP) trial enrolled 8511 Chinese patients 60 to 80 years of age with hypertension and randomized patients to a SBP target of 110 to less than 130 mm Hg (intensive treatment) or a target of 130 to less than 150 mm Hg (standard treatment).</w:t>
+        <w:t xml:space="preserve">The current study’s results in the</w:t>
+      </w:r>
+      <w:r>
+        <w:t xml:space="preserve"> </w:t>
+      </w:r>
+      <w:r>
+        <w:t xml:space="preserve">“</w:t>
+      </w:r>
+      <w:r>
+        <w:t xml:space="preserve">trial phase</w:t>
+      </w:r>
+      <w:r>
+        <w:t xml:space="preserve">”</w:t>
+      </w:r>
+      <w:r>
+        <w:t xml:space="preserve"> </w:t>
+      </w:r>
+      <w:r>
+        <w:t xml:space="preserve">are similar but not identical to results from the</w:t>
+      </w:r>
+      <w:r>
+        <w:t xml:space="preserve"> </w:t>
+      </w:r>
+      <w:r>
+        <w:t xml:space="preserve">“</w:t>
+      </w:r>
+      <w:r>
+        <w:t xml:space="preserve">intervention period</w:t>
+      </w:r>
+      <w:r>
+        <w:t xml:space="preserve">”</w:t>
+      </w:r>
+      <w:r>
+        <w:t xml:space="preserve"> </w:t>
+      </w:r>
+      <w:r>
+        <w:t xml:space="preserve">of the SPRINT final report, which considered August 20, 2015 to July 29, 2016 as an observational post-intervention period.</w:t>
       </w:r>
       <w:r>
         <w:rPr>
           <w:vertAlign w:val="superscript"/>
         </w:rPr>
-        <w:t xml:space="preserve">24</w:t>
-      </w:r>
-      <w:r>
-        <w:t xml:space="preserve"> STEP found a HR of 0.72 (95% CI 0.39, 1.32) with intensive versus standard treatment for CVD mortality after a median follow-up of 3.34 years, but did not find evidence of a benefit for all-cause mortality. In the current study of SPRINT participants, the protective effect of intensive treatment for all-cause mortality was attenuated several years before the protective effect for CVD. These results in combination with findings from the STEP trial suggest weaker evidence for reduced all-cause versus CVD mortality risk with intensive BP control.</w:t>
+        <w:t xml:space="preserve">2</w:t>
+      </w:r>
+      <w:r>
+        <w:t xml:space="preserve"> The current study included August 20, 2015 to July 1, 2016 in the</w:t>
+      </w:r>
+      <w:r>
+        <w:t xml:space="preserve"> </w:t>
+      </w:r>
+      <w:r>
+        <w:t xml:space="preserve">“</w:t>
+      </w:r>
+      <w:r>
+        <w:t xml:space="preserve">trial phase</w:t>
+      </w:r>
+      <w:r>
+        <w:t xml:space="preserve">”</w:t>
+      </w:r>
+      <w:r>
+        <w:t xml:space="preserve"> </w:t>
+      </w:r>
+      <w:r>
+        <w:t xml:space="preserve">because antihypertensive medications continued to be provided until the final closeout visit on July 1, 2016. Also, as the NDI is continuously updated, the current analysis includes some deaths in 2016 that were not identified at the time of the final SPRINT report.</w:t>
       </w:r>
     </w:p>
     <w:p>
@@ -1388,25 +1400,16 @@
         <w:pStyle w:val="BodyText"/>
       </w:pPr>
       <w:r>
-        <w:t xml:space="preserve">Previous studies have found rising BP levels among US adults during the time period of the current study. General population studies of adults living in the US with hypertension found that the prevalence of uncontrolled BP (SBP ≥ 140 mm Hg or DBP ≥ 90 mm Hg) increased from 2013 to 2017.</w:t>
+        <w:t xml:space="preserve">The Strategy of Blood Pressure Intervention in the Elderly Hypertensive Patients (STEP) trial enrolled 8511 Chinese patients 60 to 80 years of age with hypertension and randomized patients to a SBP target of 110 to less than 130 mm Hg (intensive treatment) or a target of 130 to less than 150 mm Hg (standard treatment).</w:t>
       </w:r>
       <w:r>
         <w:rPr>
           <w:vertAlign w:val="superscript"/>
         </w:rPr>
-        <w:t xml:space="preserve">25</w:t>
-      </w:r>
-      <w:r>
-        <w:t xml:space="preserve"> In addition, an analysis of data from 464,585 adults enrolled in a Quest Diagnostics wellness program found SBP was 1 mm Hg and 3 mm Hg higher, depending on age group and sex, in April through December of 2020 versus their corresponding values throughout 2019.</w:t>
-      </w:r>
-      <w:r>
-        <w:rPr>
-          <w:vertAlign w:val="superscript"/>
-        </w:rPr>
-        <w:t xml:space="preserve">26</w:t>
-      </w:r>
-      <w:r>
-        <w:t xml:space="preserve"> The current study shows that even for adults who have maintained intense SBP control for 3 years, increasing SBP levels can quickly diminish the protective effect. Combined with previous findings on rising BP levels among US adults, data from the current study emphasize the need for implementation of population- and community-level strategies to improve BP control in the US.</w:t>
+        <w:t xml:space="preserve">24</w:t>
+      </w:r>
+      <w:r>
+        <w:t xml:space="preserve"> STEP found a HR of 0.72 (95% CI 0.39, 1.32) with intensive versus standard treatment for CVD mortality after a median follow-up of 3.34 years, but did not find evidence of a benefit for all-cause mortality. In the current study, the protective effect of the SPRINT intensive treatment for all-cause mortality was attenuated several years before attenuation of the protective effect for CVD mortality. These results in combination with findings from the STEP trial suggest weaker evidence for reduced all-cause versus CVD mortality risk with intensive BP control.</w:t>
       </w:r>
     </w:p>
     <w:p>
@@ -1414,16 +1417,25 @@
         <w:pStyle w:val="BodyText"/>
       </w:pPr>
       <w:r>
-        <w:t xml:space="preserve">In October 2020, the US Surgeon General published a call to action to control hypertension.</w:t>
+        <w:t xml:space="preserve">Previous studies have found rising BP levels among US adults during the time period of the current study. General population studies of adults living in the US with hypertension found that the prevalence of uncontrolled BP (SBP ≥ 140 mm Hg or DBP ≥ 90 mm Hg) increased from 2013 to 2017.</w:t>
       </w:r>
       <w:r>
         <w:rPr>
           <w:vertAlign w:val="superscript"/>
         </w:rPr>
-        <w:t xml:space="preserve">27</w:t>
-      </w:r>
-      <w:r>
-        <w:t xml:space="preserve"> Evidenced-based strategies to improve BP control addressed in the call to action include implementing treatment protocols, using integrated care teams, providing clinicians feedback on their performance, and promoting shared patient-provider management with self-measured BP monitoring. During the SPRINT trial, participants received team-based care consistent with strategies outlined in the 2020 call to action and providers received real time feedback on individual and aggregate participant blood pressure control. After the trial phase, when these protocols were no longer followed by the primary care providers, the incidence of all-cause mortality approximately doubled in both treatment groups. These data emphasize the benefit that can be realized by implementing the goals and strategies of the 2020 US Surgeon General’s call to action. Future research should continue to evaluate strategies for obtaining consistent BP control in clinical settings to reduce the burden of CVD, which remains the leading cause of death for US adults.</w:t>
+        <w:t xml:space="preserve">25</w:t>
+      </w:r>
+      <w:r>
+        <w:t xml:space="preserve"> In addition, an analysis of data from 464,585 adults enrolled in a Quest Diagnostics wellness program found SBP was between 1 mm Hg and 3 mm Hg higher, depending on age group and sex, in April through December of 2020 versus their corresponding values throughout 2019.</w:t>
+      </w:r>
+      <w:r>
+        <w:rPr>
+          <w:vertAlign w:val="superscript"/>
+        </w:rPr>
+        <w:t xml:space="preserve">26</w:t>
+      </w:r>
+      <w:r>
+        <w:t xml:space="preserve"> The current study shows that even for adults who have maintained intense SBP control for 3 years, increasing SBP levels may quickly diminish the protective effect. Combined with previous findings on rising BP levels among US adults, data from the current study emphasize the need for implementation of population- and community-level strategies to improve BP control in the US.</w:t>
       </w:r>
     </w:p>
     <w:p>
@@ -1431,25 +1443,16 @@
         <w:pStyle w:val="BodyText"/>
       </w:pPr>
       <w:r>
-        <w:t xml:space="preserve">This study has several limitations. First, while we restricted analyses to high quality NDI matches, misclassification in linking participants to the NDI is possible. Second, while several studies have shown reasonable performance of using NDI diagnosis codes for defining CVD mortality,</w:t>
+        <w:t xml:space="preserve">In October 2020, the US Surgeon General published a call to action to control hypertension.</w:t>
       </w:r>
       <w:r>
         <w:rPr>
           <w:vertAlign w:val="superscript"/>
         </w:rPr>
-        <w:t xml:space="preserve">11</w:t>
-      </w:r>
-      <w:r>
-        <w:t xml:space="preserve"> it is not as robust as the adjudication process used in the primary follow-up for the trial. Third, information about SBP control after the trial was limited to routine outpatient SBP values extracted from the EHR, which are known to poorly reflect the standardized BP measurement process used during the SPRINT trial.</w:t>
-      </w:r>
-      <w:r>
-        <w:rPr>
-          <w:vertAlign w:val="superscript"/>
-        </w:rPr>
-        <w:t xml:space="preserve">12</w:t>
-      </w:r>
-      <w:r>
-        <w:t xml:space="preserve"> While this prohibits definite conclusions about the absolute level of BP in both treatment groups, as well as pin-pointing when the between-group difference may have completely attenuated, the observation of steadily increasing SBP for participants in the intensive treatment and relatively stable SBP in the standard treatment group following the trial is likely still valid.</w:t>
+        <w:t xml:space="preserve">27</w:t>
+      </w:r>
+      <w:r>
+        <w:t xml:space="preserve"> Evidenced-based strategies to improve BP control addressed in the call to action include implementing treatment protocols, using integrated care teams, providing clinicians feedback on their performance, and promoting shared patient-provider management with self-measured BP monitoring. During the SPRINT trial, participants received team-based care consistent with strategies outlined in the 2020 call to action and providers received real time feedback on individual and aggregate participant blood pressure control. After the trial phase, when these protocols were no longer followed by the primary care providers, the incidence of all-cause mortality approximately doubled in both treatment groups. These data emphasize the benefit that can be realized by implementing the goals and strategies of the 2020 US Surgeon General’s call to action. Future research should continue to evaluate strategies for obtaining consistent BP control in clinical settings to reduce the burden of CVD, which remains the leading cause of death for US adults.</w:t>
       </w:r>
     </w:p>
     <w:p>
@@ -1457,7 +1460,33 @@
         <w:pStyle w:val="BodyText"/>
       </w:pPr>
       <w:r>
-        <w:t xml:space="preserve">In conclusion, while intensive treatment produced beneficial effects on mortality during the trial, there was no evidence that this produced sustained benefits on cardiovascular and all-cause mortality subsequent to discontinuing the intervention protocol. Given steadily increasing mean SBP levels in participants randomized to intensive treatment after the trial, these results demonstrate that maintaining more intensive BP targets throughout adulthood will likely be essential for long-term CVD risk management.</w:t>
+        <w:t xml:space="preserve">This study has several limitations. First, while we restricted analyses to high quality NDI matches, misclassification in linking participants to the NDI is possible. Second, while several studies have shown reasonable performance of using NDI diagnosis codes for defining CVD mortality,</w:t>
+      </w:r>
+      <w:r>
+        <w:rPr>
+          <w:vertAlign w:val="superscript"/>
+        </w:rPr>
+        <w:t xml:space="preserve">11</w:t>
+      </w:r>
+      <w:r>
+        <w:t xml:space="preserve"> it is not as robust as the adjudication process used in the primary follow-up for the trial. Third, information about SBP control after the trial was limited to routine outpatient SBP values in a subgroup of the SPRINT participants and was extracted from their EHR record, which is known to poorly reflect the standardized BP measurement process used during the trial.</w:t>
+      </w:r>
+      <w:r>
+        <w:rPr>
+          <w:vertAlign w:val="superscript"/>
+        </w:rPr>
+        <w:t xml:space="preserve">12</w:t>
+      </w:r>
+      <w:r>
+        <w:t xml:space="preserve"> While this prohibits definite conclusions about the absolute level of BP in both treatment groups, as well as pin-pointing when the between-group difference may have completely attenuated, the observation of steadily increasing SBP for participants in the intensive treatment and relatively stable SBP in the standard treatment group following the trial is likely still valid.</w:t>
+      </w:r>
+    </w:p>
+    <w:p>
+      <w:pPr>
+        <w:pStyle w:val="BodyText"/>
+      </w:pPr>
+      <w:r>
+        <w:t xml:space="preserve">In conclusion, while intensive treatment produced beneficial effects on mortality during the trial, there was no evidence that this produced sustained benefits on cardiovascular and all-cause mortality subsequent to discontinuing the intervention protocol. Given steadily increasing mean SBP levels in participants randomized to intensive treatment after the trial, these results suggest that maintaining more intensive BP targets throughout adulthood will likely be essential for long-term CVD risk management.</w:t>
       </w:r>
     </w:p>
     <w:p>

</xml_diff>